<commit_message>
added bunch of stuff
</commit_message>
<xml_diff>
--- a/Laboratory_05/docs/ICOM4015Lab5Draft.docx
+++ b/Laboratory_05/docs/ICOM4015Lab5Draft.docx
@@ -481,6 +481,7 @@
           <w:lang w:val="en-US"/>
         </w:rPr>
       </w:pPr>
+      <w:proofErr w:type="gramStart"/>
       <w:r>
         <w:rPr>
           <w:b/>
@@ -488,8 +489,9 @@
           <w:szCs w:val="28"/>
           <w:lang w:val="en-US"/>
         </w:rPr>
-        <w:t>Introduction to Jar Files and Web Development</w:t>
-      </w:r>
+        <w:t>Introduction to Jar Files, RESTFUL Methods and Web Sockets.</w:t>
+      </w:r>
+      <w:proofErr w:type="gramEnd"/>
     </w:p>
     <w:p>
       <w:pPr>
@@ -728,7 +730,6 @@
           <w:b/>
           <w:sz w:val="28"/>
         </w:rPr>
-        <w:lastRenderedPageBreak/>
         <w:t>Before</w:t>
       </w:r>
       <w:proofErr w:type="spellEnd"/>
@@ -990,6 +991,13 @@
         </w:rPr>
         <w:t xml:space="preserve"> JAR Files</w:t>
       </w:r>
+      <w:r>
+        <w:rPr>
+          <w:b/>
+          <w:sz w:val="28"/>
+        </w:rPr>
+        <w:t>(20 minutes)</w:t>
+      </w:r>
     </w:p>
     <w:p>
       <w:pPr>
@@ -1000,19 +1008,36 @@
         </w:numPr>
         <w:rPr>
           <w:sz w:val="28"/>
-        </w:rPr>
-      </w:pPr>
+          <w:lang w:val="en-GB"/>
+        </w:rPr>
+      </w:pPr>
+      <w:r>
+        <w:rPr>
+          <w:sz w:val="28"/>
+          <w:lang w:val="en-GB"/>
+        </w:rPr>
+        <w:t xml:space="preserve">Download </w:t>
+      </w:r>
+      <w:r>
+        <w:rPr>
+          <w:sz w:val="28"/>
+          <w:lang w:val="en-GB"/>
+        </w:rPr>
+        <w:t xml:space="preserve">all the </w:t>
+      </w:r>
       <w:proofErr w:type="spellStart"/>
       <w:r>
         <w:rPr>
           <w:sz w:val="28"/>
-        </w:rPr>
-        <w:t>Download</w:t>
+          <w:lang w:val="en-GB"/>
+        </w:rPr>
+        <w:t>the</w:t>
       </w:r>
       <w:proofErr w:type="spellEnd"/>
       <w:r>
         <w:rPr>
           <w:sz w:val="28"/>
+          <w:lang w:val="en-GB"/>
         </w:rPr>
         <w:t xml:space="preserve"> </w:t>
       </w:r>
@@ -1020,43 +1045,17 @@
       <w:r>
         <w:rPr>
           <w:sz w:val="28"/>
-        </w:rPr>
-        <w:t>the</w:t>
+          <w:lang w:val="en-GB"/>
+        </w:rPr>
+        <w:t>jarfile</w:t>
       </w:r>
       <w:proofErr w:type="spellEnd"/>
       <w:r>
         <w:rPr>
           <w:sz w:val="28"/>
-        </w:rPr>
-        <w:t xml:space="preserve"> </w:t>
-      </w:r>
-      <w:proofErr w:type="spellStart"/>
-      <w:r>
-        <w:rPr>
-          <w:sz w:val="28"/>
-        </w:rPr>
-        <w:t>jarfile</w:t>
-      </w:r>
-      <w:proofErr w:type="spellEnd"/>
-      <w:r>
-        <w:rPr>
-          <w:sz w:val="28"/>
-        </w:rPr>
-        <w:t xml:space="preserve"> </w:t>
-      </w:r>
-      <w:proofErr w:type="spellStart"/>
-      <w:r>
-        <w:rPr>
-          <w:sz w:val="28"/>
-        </w:rPr>
-        <w:t>from</w:t>
-      </w:r>
-      <w:proofErr w:type="spellEnd"/>
-      <w:r>
-        <w:rPr>
-          <w:sz w:val="28"/>
-        </w:rPr>
-        <w:t xml:space="preserve"> “”</w:t>
+          <w:lang w:val="en-GB"/>
+        </w:rPr>
+        <w:t xml:space="preserve"> from “”</w:t>
       </w:r>
     </w:p>
     <w:p>
@@ -1076,19 +1075,159 @@
           <w:sz w:val="28"/>
           <w:lang w:val="en-GB"/>
         </w:rPr>
-        <w:t xml:space="preserve">Add the “Jar” file to the project </w:t>
+        <w:t>Create a folder in your eclipse folder and name it lib</w:t>
       </w:r>
     </w:p>
     <w:p>
       <w:pPr>
         <w:pStyle w:val="ListParagraph"/>
-        <w:rPr>
-          <w:sz w:val="28"/>
-          <w:lang w:val="en-GB"/>
-        </w:rPr>
-      </w:pPr>
-      <w:r>
-        <w:rPr>
+        <w:numPr>
+          <w:ilvl w:val="1"/>
+          <w:numId w:val="1"/>
+        </w:numPr>
+        <w:rPr>
+          <w:sz w:val="28"/>
+          <w:lang w:val="en-GB"/>
+        </w:rPr>
+      </w:pPr>
+      <w:r>
+        <w:rPr>
+          <w:sz w:val="28"/>
+          <w:lang w:val="en-GB"/>
+        </w:rPr>
+        <w:t>Move the Jar files into the lib folder</w:t>
+      </w:r>
+    </w:p>
+    <w:p>
+      <w:pPr>
+        <w:pStyle w:val="ListParagraph"/>
+        <w:numPr>
+          <w:ilvl w:val="1"/>
+          <w:numId w:val="1"/>
+        </w:numPr>
+        <w:rPr>
+          <w:sz w:val="28"/>
+          <w:lang w:val="en-GB"/>
+        </w:rPr>
+      </w:pPr>
+      <w:r>
+        <w:rPr>
+          <w:sz w:val="28"/>
+          <w:lang w:val="en-GB"/>
+        </w:rPr>
+        <w:t>Refresh your project in eclipse.</w:t>
+      </w:r>
+    </w:p>
+    <w:p>
+      <w:pPr>
+        <w:pStyle w:val="ListParagraph"/>
+        <w:numPr>
+          <w:ilvl w:val="1"/>
+          <w:numId w:val="1"/>
+        </w:numPr>
+        <w:rPr>
+          <w:sz w:val="28"/>
+          <w:lang w:val="en-GB"/>
+        </w:rPr>
+      </w:pPr>
+      <w:r>
+        <w:rPr>
+          <w:sz w:val="28"/>
+          <w:lang w:val="en-GB"/>
+        </w:rPr>
+        <w:t>Right click on each folder and select the option “Build Path &gt; Add To build path”</w:t>
+      </w:r>
+    </w:p>
+    <w:p>
+      <w:pPr>
+        <w:pStyle w:val="ListParagraph"/>
+        <w:numPr>
+          <w:ilvl w:val="1"/>
+          <w:numId w:val="1"/>
+        </w:numPr>
+        <w:rPr>
+          <w:sz w:val="28"/>
+          <w:lang w:val="en-GB"/>
+        </w:rPr>
+      </w:pPr>
+      <w:r>
+        <w:rPr>
+          <w:sz w:val="28"/>
+          <w:lang w:val="en-GB"/>
+        </w:rPr>
+        <w:t>Your project should look as follows:</w:t>
+      </w:r>
+    </w:p>
+    <w:p>
+      <w:pPr>
+        <w:ind w:left="360"/>
+        <w:rPr>
+          <w:sz w:val="28"/>
+          <w:lang w:val="en-GB"/>
+        </w:rPr>
+      </w:pPr>
+      <w:r>
+        <w:rPr>
+          <w:sz w:val="28"/>
+          <w:lang w:val="en-GB"/>
+        </w:rPr>
+        <w:t xml:space="preserve">                        </w:t>
+      </w:r>
+      <w:r>
+        <w:rPr>
+          <w:noProof/>
+          <w:lang w:val="en-GB" w:eastAsia="en-GB"/>
+        </w:rPr>
+        <w:drawing>
+          <wp:inline distT="0" distB="0" distL="0" distR="0">
+            <wp:extent cx="3124636" cy="2953162"/>
+            <wp:effectExtent l="19050" t="0" r="0" b="0"/>
+            <wp:docPr id="7" name="Picture 6" descr="code04.PNG"/>
+            <wp:cNvGraphicFramePr>
+              <a:graphicFrameLocks xmlns:a="http://schemas.openxmlformats.org/drawingml/2006/main" noChangeAspect="1"/>
+            </wp:cNvGraphicFramePr>
+            <a:graphic xmlns:a="http://schemas.openxmlformats.org/drawingml/2006/main">
+              <a:graphicData uri="http://schemas.openxmlformats.org/drawingml/2006/picture">
+                <pic:pic xmlns:pic="http://schemas.openxmlformats.org/drawingml/2006/picture">
+                  <pic:nvPicPr>
+                    <pic:cNvPr id="0" name="code04.PNG"/>
+                    <pic:cNvPicPr/>
+                  </pic:nvPicPr>
+                  <pic:blipFill>
+                    <a:blip r:embed="rId5" cstate="print"/>
+                    <a:stretch>
+                      <a:fillRect/>
+                    </a:stretch>
+                  </pic:blipFill>
+                  <pic:spPr>
+                    <a:xfrm>
+                      <a:off x="0" y="0"/>
+                      <a:ext cx="3124636" cy="2953162"/>
+                    </a:xfrm>
+                    <a:prstGeom prst="rect">
+                      <a:avLst/>
+                    </a:prstGeom>
+                  </pic:spPr>
+                </pic:pic>
+              </a:graphicData>
+            </a:graphic>
+          </wp:inline>
+        </w:drawing>
+      </w:r>
+    </w:p>
+    <w:p>
+      <w:pPr>
+        <w:pStyle w:val="ListParagraph"/>
+        <w:jc w:val="center"/>
+        <w:rPr>
+          <w:b/>
+          <w:sz w:val="28"/>
+          <w:lang w:val="en-GB"/>
+        </w:rPr>
+      </w:pPr>
+      <w:r>
+        <w:rPr>
+          <w:b/>
           <w:sz w:val="28"/>
           <w:lang w:val="en-GB"/>
         </w:rPr>
@@ -1149,7 +1288,15 @@
           <w:sz w:val="28"/>
           <w:lang w:val="en-GB"/>
         </w:rPr>
-        <w:t xml:space="preserve"> minutes</w:t>
+        <w:t xml:space="preserve"> </w:t>
+      </w:r>
+      <w:r>
+        <w:rPr>
+          <w:b/>
+          <w:sz w:val="28"/>
+          <w:lang w:val="en-GB"/>
+        </w:rPr>
+        <w:t>50</w:t>
       </w:r>
       <w:proofErr w:type="gramEnd"/>
       <w:r>
@@ -1158,7 +1305,15 @@
           <w:sz w:val="28"/>
           <w:lang w:val="en-GB"/>
         </w:rPr>
-        <w:t xml:space="preserve">) – Compile </w:t>
+        <w:t xml:space="preserve"> </w:t>
+      </w:r>
+      <w:r>
+        <w:rPr>
+          <w:b/>
+          <w:sz w:val="28"/>
+          <w:lang w:val="en-GB"/>
+        </w:rPr>
+        <w:t xml:space="preserve">minutes) – Compile </w:t>
       </w:r>
       <w:r>
         <w:rPr>
@@ -1230,16 +1385,90 @@
           <w:sz w:val="28"/>
           <w:lang w:val="en-GB"/>
         </w:rPr>
-        <w:t xml:space="preserve">Add the UI </w:t>
-      </w:r>
-      <w:r>
-        <w:rPr>
-          <w:b/>
-          <w:sz w:val="28"/>
-          <w:lang w:val="en-GB"/>
-        </w:rPr>
-        <w:t>for my UI:</w:t>
-      </w:r>
+        <w:lastRenderedPageBreak/>
+        <w:t>Create a new class and call it “</w:t>
+      </w:r>
+      <w:proofErr w:type="spellStart"/>
+      <w:r>
+        <w:rPr>
+          <w:b/>
+          <w:sz w:val="28"/>
+          <w:lang w:val="en-GB"/>
+        </w:rPr>
+        <w:t>WelcomePanel</w:t>
+      </w:r>
+      <w:proofErr w:type="spellEnd"/>
+      <w:r>
+        <w:rPr>
+          <w:b/>
+          <w:sz w:val="28"/>
+          <w:lang w:val="en-GB"/>
+        </w:rPr>
+        <w:t>” and add the following code to it :</w:t>
+      </w:r>
+    </w:p>
+    <w:p>
+      <w:pPr>
+        <w:pStyle w:val="ListParagraph"/>
+        <w:rPr>
+          <w:b/>
+          <w:sz w:val="28"/>
+          <w:lang w:val="en-GB"/>
+        </w:rPr>
+      </w:pPr>
+      <w:r>
+        <w:rPr>
+          <w:b/>
+          <w:noProof/>
+          <w:sz w:val="28"/>
+          <w:lang w:val="en-GB" w:eastAsia="en-GB"/>
+        </w:rPr>
+        <w:drawing>
+          <wp:inline distT="0" distB="0" distL="0" distR="0">
+            <wp:extent cx="4229691" cy="5268061"/>
+            <wp:effectExtent l="19050" t="0" r="0" b="0"/>
+            <wp:docPr id="6" name="Picture 5" descr="code03.PNG"/>
+            <wp:cNvGraphicFramePr>
+              <a:graphicFrameLocks xmlns:a="http://schemas.openxmlformats.org/drawingml/2006/main" noChangeAspect="1"/>
+            </wp:cNvGraphicFramePr>
+            <a:graphic xmlns:a="http://schemas.openxmlformats.org/drawingml/2006/main">
+              <a:graphicData uri="http://schemas.openxmlformats.org/drawingml/2006/picture">
+                <pic:pic xmlns:pic="http://schemas.openxmlformats.org/drawingml/2006/picture">
+                  <pic:nvPicPr>
+                    <pic:cNvPr id="0" name="code03.PNG"/>
+                    <pic:cNvPicPr/>
+                  </pic:nvPicPr>
+                  <pic:blipFill>
+                    <a:blip r:embed="rId6" cstate="print"/>
+                    <a:stretch>
+                      <a:fillRect/>
+                    </a:stretch>
+                  </pic:blipFill>
+                  <pic:spPr>
+                    <a:xfrm>
+                      <a:off x="0" y="0"/>
+                      <a:ext cx="4229691" cy="5268061"/>
+                    </a:xfrm>
+                    <a:prstGeom prst="rect">
+                      <a:avLst/>
+                    </a:prstGeom>
+                  </pic:spPr>
+                </pic:pic>
+              </a:graphicData>
+            </a:graphic>
+          </wp:inline>
+        </w:drawing>
+      </w:r>
+    </w:p>
+    <w:p>
+      <w:pPr>
+        <w:pStyle w:val="ListParagraph"/>
+        <w:rPr>
+          <w:b/>
+          <w:sz w:val="28"/>
+          <w:lang w:val="en-GB"/>
+        </w:rPr>
+      </w:pPr>
     </w:p>
     <w:p>
       <w:pPr>
@@ -1257,2375 +1486,86 @@
       <w:r>
         <w:rPr>
           <w:b/>
+          <w:sz w:val="28"/>
+          <w:lang w:val="en-GB"/>
+        </w:rPr>
+        <w:t>Now add the following main method to test the code:</w:t>
+      </w:r>
+    </w:p>
+    <w:p>
+      <w:pPr>
+        <w:pStyle w:val="ListParagraph"/>
+        <w:jc w:val="center"/>
+        <w:rPr>
+          <w:b/>
+          <w:sz w:val="28"/>
+          <w:lang w:val="en-GB"/>
+        </w:rPr>
+      </w:pPr>
+      <w:r>
+        <w:rPr>
+          <w:b/>
           <w:noProof/>
           <w:sz w:val="28"/>
-          <w:lang w:val="en-GB" w:eastAsia="zh-TW"/>
-        </w:rPr>
-      </w:r>
-      <w:r>
-        <w:rPr>
-          <w:b/>
-          <w:sz w:val="28"/>
-          <w:lang w:val="en-GB"/>
-        </w:rPr>
-        <w:pict>
-          <v:shapetype id="_x0000_t202" coordsize="21600,21600" o:spt="202" path="m,l,21600r21600,l21600,xe">
-            <v:stroke joinstyle="miter"/>
-            <v:path gradientshapeok="t" o:connecttype="rect"/>
-          </v:shapetype>
-          <v:shape id="_x0000_s1026" type="#_x0000_t202" style="width:481.15pt;height:1583.9pt;mso-position-horizontal-relative:char;mso-position-vertical-relative:line;mso-width-relative:margin;mso-height-relative:margin" fillcolor="#0d0d0d [3069]">
-            <v:textbox>
-              <w:txbxContent>
-                <w:p>
-                  <w:pPr>
-                    <w:spacing w:after="0" w:line="240" w:lineRule="auto"/>
-                    <w:rPr>
-                      <w:color w:val="808080" w:themeColor="background1" w:themeShade="80"/>
-                      <w:lang w:val="en-GB"/>
-                    </w:rPr>
-                  </w:pPr>
-                  <w:proofErr w:type="gramStart"/>
-                  <w:r>
-                    <w:rPr>
-                      <w:color w:val="808080" w:themeColor="background1" w:themeShade="80"/>
-                      <w:lang w:val="en-GB"/>
-                    </w:rPr>
-                    <w:t>public</w:t>
-                  </w:r>
-                  <w:proofErr w:type="gramEnd"/>
-                  <w:r>
-                    <w:rPr>
-                      <w:color w:val="808080" w:themeColor="background1" w:themeShade="80"/>
-                      <w:lang w:val="en-GB"/>
-                    </w:rPr>
-                    <w:t xml:space="preserve"> class </w:t>
-                  </w:r>
-                  <w:proofErr w:type="spellStart"/>
-                  <w:r>
-                    <w:rPr>
-                      <w:color w:val="808080" w:themeColor="background1" w:themeShade="80"/>
-                      <w:lang w:val="en-GB"/>
-                    </w:rPr>
-                    <w:t>EnterPanel</w:t>
-                  </w:r>
-                  <w:proofErr w:type="spellEnd"/>
-                  <w:r>
-                    <w:rPr>
-                      <w:color w:val="808080" w:themeColor="background1" w:themeShade="80"/>
-                      <w:lang w:val="en-GB"/>
-                    </w:rPr>
-                    <w:t xml:space="preserve"> extends </w:t>
-                  </w:r>
-                  <w:proofErr w:type="spellStart"/>
-                  <w:r>
-                    <w:rPr>
-                      <w:color w:val="808080" w:themeColor="background1" w:themeShade="80"/>
-                      <w:lang w:val="en-GB"/>
-                    </w:rPr>
-                    <w:t>SimplePanel</w:t>
-                  </w:r>
-                  <w:proofErr w:type="spellEnd"/>
-                  <w:r>
-                    <w:rPr>
-                      <w:color w:val="808080" w:themeColor="background1" w:themeShade="80"/>
-                      <w:lang w:val="en-GB"/>
-                    </w:rPr>
-                    <w:t>{</w:t>
-                  </w:r>
-                </w:p>
-                <w:p>
-                  <w:pPr>
-                    <w:spacing w:after="0" w:line="240" w:lineRule="auto"/>
-                    <w:rPr>
-                      <w:color w:val="808080" w:themeColor="background1" w:themeShade="80"/>
-                      <w:lang w:val="en-GB"/>
-                    </w:rPr>
-                  </w:pPr>
-                </w:p>
-                <w:p>
-                  <w:pPr>
-                    <w:spacing w:after="0" w:line="240" w:lineRule="auto"/>
-                    <w:rPr>
-                      <w:color w:val="808080" w:themeColor="background1" w:themeShade="80"/>
-                      <w:lang w:val="en-GB"/>
-                    </w:rPr>
-                  </w:pPr>
-                  <w:r>
-                    <w:rPr>
-                      <w:color w:val="808080" w:themeColor="background1" w:themeShade="80"/>
-                      <w:lang w:val="en-GB"/>
-                    </w:rPr>
-                    <w:tab/>
-                    <w:t>@Override</w:t>
-                  </w:r>
-                </w:p>
-                <w:p>
-                  <w:pPr>
-                    <w:spacing w:after="0" w:line="240" w:lineRule="auto"/>
-                    <w:rPr>
-                      <w:color w:val="808080" w:themeColor="background1" w:themeShade="80"/>
-                      <w:lang w:val="en-GB"/>
-                    </w:rPr>
-                  </w:pPr>
-                  <w:r>
-                    <w:rPr>
-                      <w:color w:val="808080" w:themeColor="background1" w:themeShade="80"/>
-                      <w:lang w:val="en-GB"/>
-                    </w:rPr>
-                    <w:tab/>
-                  </w:r>
-                  <w:proofErr w:type="gramStart"/>
-                  <w:r>
-                    <w:rPr>
-                      <w:color w:val="808080" w:themeColor="background1" w:themeShade="80"/>
-                      <w:lang w:val="en-GB"/>
-                    </w:rPr>
-                    <w:t>void</w:t>
-                  </w:r>
-                  <w:proofErr w:type="gramEnd"/>
-                  <w:r>
-                    <w:rPr>
-                      <w:color w:val="808080" w:themeColor="background1" w:themeShade="80"/>
-                      <w:lang w:val="en-GB"/>
-                    </w:rPr>
-                    <w:t xml:space="preserve"> init() {</w:t>
-                  </w:r>
-                </w:p>
-                <w:p>
-                  <w:pPr>
-                    <w:spacing w:after="0" w:line="240" w:lineRule="auto"/>
-                    <w:rPr>
-                      <w:color w:val="808080" w:themeColor="background1" w:themeShade="80"/>
-                      <w:lang w:val="en-GB"/>
-                    </w:rPr>
-                  </w:pPr>
-                  <w:r>
-                    <w:rPr>
-                      <w:color w:val="808080" w:themeColor="background1" w:themeShade="80"/>
-                      <w:lang w:val="en-GB"/>
-                    </w:rPr>
-                    <w:tab/>
-                  </w:r>
-                  <w:r>
-                    <w:rPr>
-                      <w:color w:val="808080" w:themeColor="background1" w:themeShade="80"/>
-                      <w:lang w:val="en-GB"/>
-                    </w:rPr>
-                    <w:tab/>
-                  </w:r>
-                  <w:proofErr w:type="spellStart"/>
-                  <w:r>
-                    <w:rPr>
-                      <w:color w:val="808080" w:themeColor="background1" w:themeShade="80"/>
-                      <w:lang w:val="en-GB"/>
-                    </w:rPr>
-                    <w:t>JButton</w:t>
-                  </w:r>
-                  <w:proofErr w:type="spellEnd"/>
-                  <w:r>
-                    <w:rPr>
-                      <w:color w:val="808080" w:themeColor="background1" w:themeShade="80"/>
-                      <w:lang w:val="en-GB"/>
-                    </w:rPr>
-                    <w:t xml:space="preserve"> </w:t>
-                  </w:r>
-                  <w:proofErr w:type="spellStart"/>
-                  <w:r>
-                    <w:rPr>
-                      <w:color w:val="808080" w:themeColor="background1" w:themeShade="80"/>
-                      <w:lang w:val="en-GB"/>
-                    </w:rPr>
-                    <w:t>eButton</w:t>
-                  </w:r>
-                  <w:proofErr w:type="spellEnd"/>
-                  <w:r>
-                    <w:rPr>
-                      <w:color w:val="808080" w:themeColor="background1" w:themeShade="80"/>
-                      <w:lang w:val="en-GB"/>
-                    </w:rPr>
-                    <w:t xml:space="preserve"> = new </w:t>
-                  </w:r>
-                  <w:proofErr w:type="spellStart"/>
-                  <w:proofErr w:type="gramStart"/>
-                  <w:r>
-                    <w:rPr>
-                      <w:color w:val="808080" w:themeColor="background1" w:themeShade="80"/>
-                      <w:lang w:val="en-GB"/>
-                    </w:rPr>
-                    <w:t>JButton</w:t>
-                  </w:r>
-                  <w:proofErr w:type="spellEnd"/>
-                  <w:r>
-                    <w:rPr>
-                      <w:color w:val="808080" w:themeColor="background1" w:themeShade="80"/>
-                      <w:lang w:val="en-GB"/>
-                    </w:rPr>
-                    <w:t>(</w:t>
-                  </w:r>
-                  <w:proofErr w:type="gramEnd"/>
-                  <w:r>
-                    <w:rPr>
-                      <w:color w:val="808080" w:themeColor="background1" w:themeShade="80"/>
-                      <w:lang w:val="en-GB"/>
-                    </w:rPr>
-                    <w:t>"Enter");</w:t>
-                  </w:r>
-                </w:p>
-                <w:p>
-                  <w:pPr>
-                    <w:spacing w:after="0" w:line="240" w:lineRule="auto"/>
-                    <w:rPr>
-                      <w:color w:val="808080" w:themeColor="background1" w:themeShade="80"/>
-                      <w:lang w:val="en-GB"/>
-                    </w:rPr>
-                  </w:pPr>
-                  <w:r>
-                    <w:rPr>
-                      <w:color w:val="808080" w:themeColor="background1" w:themeShade="80"/>
-                      <w:lang w:val="en-GB"/>
-                    </w:rPr>
-                    <w:tab/>
-                  </w:r>
-                  <w:r>
-                    <w:rPr>
-                      <w:color w:val="808080" w:themeColor="background1" w:themeShade="80"/>
-                      <w:lang w:val="en-GB"/>
-                    </w:rPr>
-                    <w:tab/>
-                  </w:r>
-                  <w:proofErr w:type="spellStart"/>
-                  <w:proofErr w:type="gramStart"/>
-                  <w:r>
-                    <w:rPr>
-                      <w:color w:val="808080" w:themeColor="background1" w:themeShade="80"/>
-                      <w:lang w:val="en-GB"/>
-                    </w:rPr>
-                    <w:t>eButton.setActionCommand</w:t>
-                  </w:r>
-                  <w:proofErr w:type="spellEnd"/>
-                  <w:r>
-                    <w:rPr>
-                      <w:color w:val="808080" w:themeColor="background1" w:themeShade="80"/>
-                      <w:lang w:val="en-GB"/>
-                    </w:rPr>
-                    <w:t>(</w:t>
-                  </w:r>
-                  <w:proofErr w:type="gramEnd"/>
-                  <w:r>
-                    <w:rPr>
-                      <w:color w:val="808080" w:themeColor="background1" w:themeShade="80"/>
-                      <w:lang w:val="en-GB"/>
-                    </w:rPr>
-                    <w:t>"</w:t>
-                  </w:r>
-                  <w:proofErr w:type="spellStart"/>
-                  <w:r>
-                    <w:rPr>
-                      <w:color w:val="808080" w:themeColor="background1" w:themeShade="80"/>
-                      <w:lang w:val="en-GB"/>
-                    </w:rPr>
-                    <w:t>enterRoom</w:t>
-                  </w:r>
-                  <w:proofErr w:type="spellEnd"/>
-                  <w:r>
-                    <w:rPr>
-                      <w:color w:val="808080" w:themeColor="background1" w:themeShade="80"/>
-                      <w:lang w:val="en-GB"/>
-                    </w:rPr>
-                    <w:t>");</w:t>
-                  </w:r>
-                </w:p>
-                <w:p>
-                  <w:pPr>
-                    <w:spacing w:after="0" w:line="240" w:lineRule="auto"/>
-                    <w:rPr>
-                      <w:color w:val="808080" w:themeColor="background1" w:themeShade="80"/>
-                      <w:lang w:val="en-GB"/>
-                    </w:rPr>
-                  </w:pPr>
-                  <w:r>
-                    <w:rPr>
-                      <w:color w:val="808080" w:themeColor="background1" w:themeShade="80"/>
-                      <w:lang w:val="en-GB"/>
-                    </w:rPr>
-                    <w:tab/>
-                  </w:r>
-                  <w:r>
-                    <w:rPr>
-                      <w:color w:val="808080" w:themeColor="background1" w:themeShade="80"/>
-                      <w:lang w:val="en-GB"/>
-                    </w:rPr>
-                    <w:tab/>
-                  </w:r>
-                  <w:proofErr w:type="spellStart"/>
-                  <w:proofErr w:type="gramStart"/>
-                  <w:r>
-                    <w:rPr>
-                      <w:color w:val="808080" w:themeColor="background1" w:themeShade="80"/>
-                      <w:lang w:val="en-GB"/>
-                    </w:rPr>
-                    <w:t>eButton.setName</w:t>
-                  </w:r>
-                  <w:proofErr w:type="spellEnd"/>
-                  <w:r>
-                    <w:rPr>
-                      <w:color w:val="808080" w:themeColor="background1" w:themeShade="80"/>
-                      <w:lang w:val="en-GB"/>
-                    </w:rPr>
-                    <w:t>(</w:t>
-                  </w:r>
-                  <w:proofErr w:type="gramEnd"/>
-                  <w:r>
-                    <w:rPr>
-                      <w:color w:val="808080" w:themeColor="background1" w:themeShade="80"/>
-                      <w:lang w:val="en-GB"/>
-                    </w:rPr>
-                    <w:t>"enter");</w:t>
-                  </w:r>
-                </w:p>
-                <w:p>
-                  <w:pPr>
-                    <w:spacing w:after="0" w:line="240" w:lineRule="auto"/>
-                    <w:rPr>
-                      <w:color w:val="808080" w:themeColor="background1" w:themeShade="80"/>
-                      <w:lang w:val="en-GB"/>
-                    </w:rPr>
-                  </w:pPr>
-                  <w:r>
-                    <w:rPr>
-                      <w:color w:val="808080" w:themeColor="background1" w:themeShade="80"/>
-                      <w:lang w:val="en-GB"/>
-                    </w:rPr>
-                    <w:tab/>
-                  </w:r>
-                  <w:r>
-                    <w:rPr>
-                      <w:color w:val="808080" w:themeColor="background1" w:themeShade="80"/>
-                      <w:lang w:val="en-GB"/>
-                    </w:rPr>
-                    <w:tab/>
-                  </w:r>
-                </w:p>
-                <w:p>
-                  <w:pPr>
-                    <w:spacing w:after="0" w:line="240" w:lineRule="auto"/>
-                    <w:rPr>
-                      <w:color w:val="808080" w:themeColor="background1" w:themeShade="80"/>
-                      <w:lang w:val="en-GB"/>
-                    </w:rPr>
-                  </w:pPr>
-                  <w:r>
-                    <w:rPr>
-                      <w:color w:val="808080" w:themeColor="background1" w:themeShade="80"/>
-                      <w:lang w:val="en-GB"/>
-                    </w:rPr>
-                    <w:tab/>
-                  </w:r>
-                  <w:r>
-                    <w:rPr>
-                      <w:color w:val="808080" w:themeColor="background1" w:themeShade="80"/>
-                      <w:lang w:val="en-GB"/>
-                    </w:rPr>
-                    <w:tab/>
-                    <w:t xml:space="preserve">String </w:t>
-                  </w:r>
-                  <w:proofErr w:type="spellStart"/>
-                  <w:proofErr w:type="gramStart"/>
-                  <w:r>
-                    <w:rPr>
-                      <w:color w:val="808080" w:themeColor="background1" w:themeShade="80"/>
-                      <w:lang w:val="en-GB"/>
-                    </w:rPr>
-                    <w:t>roomNames</w:t>
-                  </w:r>
-                  <w:proofErr w:type="spellEnd"/>
-                  <w:r>
-                    <w:rPr>
-                      <w:color w:val="808080" w:themeColor="background1" w:themeShade="80"/>
-                      <w:lang w:val="en-GB"/>
-                    </w:rPr>
-                    <w:t>[</w:t>
-                  </w:r>
-                  <w:proofErr w:type="gramEnd"/>
-                  <w:r>
-                    <w:rPr>
-                      <w:color w:val="808080" w:themeColor="background1" w:themeShade="80"/>
-                      <w:lang w:val="en-GB"/>
-                    </w:rPr>
-                    <w:t xml:space="preserve">] = new String[20]; </w:t>
-                  </w:r>
-                </w:p>
-                <w:p>
-                  <w:pPr>
-                    <w:spacing w:after="0" w:line="240" w:lineRule="auto"/>
-                    <w:rPr>
-                      <w:color w:val="808080" w:themeColor="background1" w:themeShade="80"/>
-                      <w:lang w:val="en-GB"/>
-                    </w:rPr>
-                  </w:pPr>
-                  <w:r>
-                    <w:rPr>
-                      <w:color w:val="808080" w:themeColor="background1" w:themeShade="80"/>
-                      <w:lang w:val="en-GB"/>
-                    </w:rPr>
-                    <w:tab/>
-                  </w:r>
-                  <w:r>
-                    <w:rPr>
-                      <w:color w:val="808080" w:themeColor="background1" w:themeShade="80"/>
-                      <w:lang w:val="en-GB"/>
-                    </w:rPr>
-                    <w:tab/>
-                  </w:r>
-                  <w:proofErr w:type="spellStart"/>
-                  <w:r>
-                    <w:rPr>
-                      <w:color w:val="808080" w:themeColor="background1" w:themeShade="80"/>
-                      <w:lang w:val="en-GB"/>
-                    </w:rPr>
-                    <w:t>JComboBox</w:t>
-                  </w:r>
-                  <w:proofErr w:type="spellEnd"/>
-                  <w:r>
-                    <w:rPr>
-                      <w:color w:val="808080" w:themeColor="background1" w:themeShade="80"/>
-                      <w:lang w:val="en-GB"/>
-                    </w:rPr>
-                    <w:t xml:space="preserve">&lt;String&gt; combo = new </w:t>
-                  </w:r>
-                  <w:proofErr w:type="spellStart"/>
-                  <w:r>
-                    <w:rPr>
-                      <w:color w:val="808080" w:themeColor="background1" w:themeShade="80"/>
-                      <w:lang w:val="en-GB"/>
-                    </w:rPr>
-                    <w:t>JComboBox</w:t>
-                  </w:r>
-                  <w:proofErr w:type="spellEnd"/>
-                  <w:r>
-                    <w:rPr>
-                      <w:color w:val="808080" w:themeColor="background1" w:themeShade="80"/>
-                      <w:lang w:val="en-GB"/>
-                    </w:rPr>
-                    <w:t>&lt;String</w:t>
-                  </w:r>
-                  <w:proofErr w:type="gramStart"/>
-                  <w:r>
-                    <w:rPr>
-                      <w:color w:val="808080" w:themeColor="background1" w:themeShade="80"/>
-                      <w:lang w:val="en-GB"/>
-                    </w:rPr>
-                    <w:t>&gt;(</w:t>
-                  </w:r>
-                  <w:proofErr w:type="spellStart"/>
-                  <w:proofErr w:type="gramEnd"/>
-                  <w:r>
-                    <w:rPr>
-                      <w:color w:val="808080" w:themeColor="background1" w:themeShade="80"/>
-                      <w:lang w:val="en-GB"/>
-                    </w:rPr>
-                    <w:t>roomNames</w:t>
-                  </w:r>
-                  <w:proofErr w:type="spellEnd"/>
-                  <w:r>
-                    <w:rPr>
-                      <w:color w:val="808080" w:themeColor="background1" w:themeShade="80"/>
-                      <w:lang w:val="en-GB"/>
-                    </w:rPr>
-                    <w:t>);</w:t>
-                  </w:r>
-                </w:p>
-                <w:p>
-                  <w:pPr>
-                    <w:spacing w:after="0" w:line="240" w:lineRule="auto"/>
-                    <w:rPr>
-                      <w:color w:val="808080" w:themeColor="background1" w:themeShade="80"/>
-                      <w:lang w:val="en-GB"/>
-                    </w:rPr>
-                  </w:pPr>
-                  <w:r>
-                    <w:rPr>
-                      <w:color w:val="808080" w:themeColor="background1" w:themeShade="80"/>
-                      <w:lang w:val="en-GB"/>
-                    </w:rPr>
-                    <w:tab/>
-                  </w:r>
-                  <w:r>
-                    <w:rPr>
-                      <w:color w:val="808080" w:themeColor="background1" w:themeShade="80"/>
-                      <w:lang w:val="en-GB"/>
-                    </w:rPr>
-                    <w:tab/>
-                  </w:r>
-                  <w:proofErr w:type="spellStart"/>
-                  <w:proofErr w:type="gramStart"/>
-                  <w:r>
-                    <w:rPr>
-                      <w:color w:val="808080" w:themeColor="background1" w:themeShade="80"/>
-                      <w:lang w:val="en-GB"/>
-                    </w:rPr>
-                    <w:t>combo.setName</w:t>
-                  </w:r>
-                  <w:proofErr w:type="spellEnd"/>
-                  <w:r>
-                    <w:rPr>
-                      <w:color w:val="808080" w:themeColor="background1" w:themeShade="80"/>
-                      <w:lang w:val="en-GB"/>
-                    </w:rPr>
-                    <w:t>(</w:t>
-                  </w:r>
-                  <w:proofErr w:type="gramEnd"/>
-                  <w:r>
-                    <w:rPr>
-                      <w:color w:val="808080" w:themeColor="background1" w:themeShade="80"/>
-                      <w:lang w:val="en-GB"/>
-                    </w:rPr>
-                    <w:t>"</w:t>
-                  </w:r>
-                  <w:proofErr w:type="spellStart"/>
-                  <w:r>
-                    <w:rPr>
-                      <w:color w:val="808080" w:themeColor="background1" w:themeShade="80"/>
-                      <w:lang w:val="en-GB"/>
-                    </w:rPr>
-                    <w:t>roomDropDown</w:t>
-                  </w:r>
-                  <w:proofErr w:type="spellEnd"/>
-                  <w:r>
-                    <w:rPr>
-                      <w:color w:val="808080" w:themeColor="background1" w:themeShade="80"/>
-                      <w:lang w:val="en-GB"/>
-                    </w:rPr>
-                    <w:t>");</w:t>
-                  </w:r>
-                </w:p>
-                <w:p>
-                  <w:pPr>
-                    <w:spacing w:after="0" w:line="240" w:lineRule="auto"/>
-                    <w:rPr>
-                      <w:color w:val="808080" w:themeColor="background1" w:themeShade="80"/>
-                      <w:lang w:val="en-GB"/>
-                    </w:rPr>
-                  </w:pPr>
-                  <w:r>
-                    <w:rPr>
-                      <w:color w:val="808080" w:themeColor="background1" w:themeShade="80"/>
-                      <w:lang w:val="en-GB"/>
-                    </w:rPr>
-                    <w:tab/>
-                  </w:r>
-                  <w:r>
-                    <w:rPr>
-                      <w:color w:val="808080" w:themeColor="background1" w:themeShade="80"/>
-                      <w:lang w:val="en-GB"/>
-                    </w:rPr>
-                    <w:tab/>
-                  </w:r>
-                  <w:proofErr w:type="spellStart"/>
-                  <w:proofErr w:type="gramStart"/>
-                  <w:r>
-                    <w:rPr>
-                      <w:color w:val="808080" w:themeColor="background1" w:themeShade="80"/>
-                      <w:lang w:val="en-GB"/>
-                    </w:rPr>
-                    <w:t>combo.setActionCommand</w:t>
-                  </w:r>
-                  <w:proofErr w:type="spellEnd"/>
-                  <w:r>
-                    <w:rPr>
-                      <w:color w:val="808080" w:themeColor="background1" w:themeShade="80"/>
-                      <w:lang w:val="en-GB"/>
-                    </w:rPr>
-                    <w:t>(</w:t>
-                  </w:r>
-                  <w:proofErr w:type="gramEnd"/>
-                  <w:r>
-                    <w:rPr>
-                      <w:color w:val="808080" w:themeColor="background1" w:themeShade="80"/>
-                      <w:lang w:val="en-GB"/>
-                    </w:rPr>
-                    <w:t>"</w:t>
-                  </w:r>
-                  <w:proofErr w:type="spellStart"/>
-                  <w:r>
-                    <w:rPr>
-                      <w:color w:val="808080" w:themeColor="background1" w:themeShade="80"/>
-                      <w:lang w:val="en-GB"/>
-                    </w:rPr>
-                    <w:t>checkRoom</w:t>
-                  </w:r>
-                  <w:proofErr w:type="spellEnd"/>
-                  <w:r>
-                    <w:rPr>
-                      <w:color w:val="808080" w:themeColor="background1" w:themeShade="80"/>
-                      <w:lang w:val="en-GB"/>
-                    </w:rPr>
-                    <w:t>");</w:t>
-                  </w:r>
-                </w:p>
-                <w:p>
-                  <w:pPr>
-                    <w:spacing w:after="0" w:line="240" w:lineRule="auto"/>
-                    <w:rPr>
-                      <w:color w:val="808080" w:themeColor="background1" w:themeShade="80"/>
-                      <w:lang w:val="en-GB"/>
-                    </w:rPr>
-                  </w:pPr>
-                  <w:r>
-                    <w:rPr>
-                      <w:color w:val="808080" w:themeColor="background1" w:themeShade="80"/>
-                      <w:lang w:val="en-GB"/>
-                    </w:rPr>
-                    <w:tab/>
-                  </w:r>
-                  <w:r>
-                    <w:rPr>
-                      <w:color w:val="808080" w:themeColor="background1" w:themeShade="80"/>
-                      <w:lang w:val="en-GB"/>
-                    </w:rPr>
-                    <w:tab/>
-                  </w:r>
-                </w:p>
-                <w:p>
-                  <w:pPr>
-                    <w:spacing w:after="0" w:line="240" w:lineRule="auto"/>
-                    <w:rPr>
-                      <w:color w:val="808080" w:themeColor="background1" w:themeShade="80"/>
-                      <w:lang w:val="en-GB"/>
-                    </w:rPr>
-                  </w:pPr>
-                  <w:r>
-                    <w:rPr>
-                      <w:color w:val="808080" w:themeColor="background1" w:themeShade="80"/>
-                      <w:lang w:val="en-GB"/>
-                    </w:rPr>
-                    <w:tab/>
-                  </w:r>
-                  <w:r>
-                    <w:rPr>
-                      <w:color w:val="808080" w:themeColor="background1" w:themeShade="80"/>
-                      <w:lang w:val="en-GB"/>
-                    </w:rPr>
-                    <w:tab/>
-                  </w:r>
-                  <w:proofErr w:type="spellStart"/>
-                  <w:r>
-                    <w:rPr>
-                      <w:color w:val="808080" w:themeColor="background1" w:themeShade="80"/>
-                      <w:lang w:val="en-GB"/>
-                    </w:rPr>
-                    <w:t>JTextField</w:t>
-                  </w:r>
-                  <w:proofErr w:type="spellEnd"/>
-                  <w:r>
-                    <w:rPr>
-                      <w:color w:val="808080" w:themeColor="background1" w:themeShade="80"/>
-                      <w:lang w:val="en-GB"/>
-                    </w:rPr>
-                    <w:t xml:space="preserve"> field = new </w:t>
-                  </w:r>
-                  <w:proofErr w:type="spellStart"/>
-                  <w:proofErr w:type="gramStart"/>
-                  <w:r>
-                    <w:rPr>
-                      <w:color w:val="808080" w:themeColor="background1" w:themeShade="80"/>
-                      <w:lang w:val="en-GB"/>
-                    </w:rPr>
-                    <w:t>JTextField</w:t>
-                  </w:r>
-                  <w:proofErr w:type="spellEnd"/>
-                  <w:r>
-                    <w:rPr>
-                      <w:color w:val="808080" w:themeColor="background1" w:themeShade="80"/>
-                      <w:lang w:val="en-GB"/>
-                    </w:rPr>
-                    <w:t>(</w:t>
-                  </w:r>
-                  <w:proofErr w:type="gramEnd"/>
-                  <w:r>
-                    <w:rPr>
-                      <w:color w:val="808080" w:themeColor="background1" w:themeShade="80"/>
-                      <w:lang w:val="en-GB"/>
-                    </w:rPr>
-                    <w:t>"Username", 2);</w:t>
-                  </w:r>
-                </w:p>
-                <w:p>
-                  <w:pPr>
-                    <w:spacing w:after="0" w:line="240" w:lineRule="auto"/>
-                    <w:rPr>
-                      <w:color w:val="808080" w:themeColor="background1" w:themeShade="80"/>
-                      <w:lang w:val="en-GB"/>
-                    </w:rPr>
-                  </w:pPr>
-                  <w:r>
-                    <w:rPr>
-                      <w:color w:val="808080" w:themeColor="background1" w:themeShade="80"/>
-                      <w:lang w:val="en-GB"/>
-                    </w:rPr>
-                    <w:tab/>
-                  </w:r>
-                  <w:r>
-                    <w:rPr>
-                      <w:color w:val="808080" w:themeColor="background1" w:themeShade="80"/>
-                      <w:lang w:val="en-GB"/>
-                    </w:rPr>
-                    <w:tab/>
-                  </w:r>
-                  <w:proofErr w:type="spellStart"/>
-                  <w:proofErr w:type="gramStart"/>
-                  <w:r>
-                    <w:rPr>
-                      <w:color w:val="808080" w:themeColor="background1" w:themeShade="80"/>
-                      <w:lang w:val="en-GB"/>
-                    </w:rPr>
-                    <w:t>field.setName</w:t>
-                  </w:r>
-                  <w:proofErr w:type="spellEnd"/>
-                  <w:r>
-                    <w:rPr>
-                      <w:color w:val="808080" w:themeColor="background1" w:themeShade="80"/>
-                      <w:lang w:val="en-GB"/>
-                    </w:rPr>
-                    <w:t>(</w:t>
-                  </w:r>
-                  <w:proofErr w:type="gramEnd"/>
-                  <w:r>
-                    <w:rPr>
-                      <w:color w:val="808080" w:themeColor="background1" w:themeShade="80"/>
-                      <w:lang w:val="en-GB"/>
-                    </w:rPr>
-                    <w:t>"</w:t>
-                  </w:r>
-                  <w:proofErr w:type="spellStart"/>
-                  <w:r>
-                    <w:rPr>
-                      <w:color w:val="808080" w:themeColor="background1" w:themeShade="80"/>
-                      <w:lang w:val="en-GB"/>
-                    </w:rPr>
-                    <w:t>nameField</w:t>
-                  </w:r>
-                  <w:proofErr w:type="spellEnd"/>
-                  <w:r>
-                    <w:rPr>
-                      <w:color w:val="808080" w:themeColor="background1" w:themeShade="80"/>
-                      <w:lang w:val="en-GB"/>
-                    </w:rPr>
-                    <w:t>");</w:t>
-                  </w:r>
-                </w:p>
-                <w:p>
-                  <w:pPr>
-                    <w:spacing w:after="0" w:line="240" w:lineRule="auto"/>
-                    <w:rPr>
-                      <w:color w:val="808080" w:themeColor="background1" w:themeShade="80"/>
-                      <w:lang w:val="en-GB"/>
-                    </w:rPr>
-                  </w:pPr>
-                  <w:r>
-                    <w:rPr>
-                      <w:color w:val="808080" w:themeColor="background1" w:themeShade="80"/>
-                      <w:lang w:val="en-GB"/>
-                    </w:rPr>
-                    <w:tab/>
-                  </w:r>
-                  <w:r>
-                    <w:rPr>
-                      <w:color w:val="808080" w:themeColor="background1" w:themeShade="80"/>
-                      <w:lang w:val="en-GB"/>
-                    </w:rPr>
-                    <w:tab/>
-                  </w:r>
-                </w:p>
-                <w:p>
-                  <w:pPr>
-                    <w:spacing w:after="0" w:line="240" w:lineRule="auto"/>
-                    <w:rPr>
-                      <w:color w:val="808080" w:themeColor="background1" w:themeShade="80"/>
-                      <w:lang w:val="en-GB"/>
-                    </w:rPr>
-                  </w:pPr>
-                  <w:r>
-                    <w:rPr>
-                      <w:color w:val="808080" w:themeColor="background1" w:themeShade="80"/>
-                      <w:lang w:val="en-GB"/>
-                    </w:rPr>
-                    <w:tab/>
-                  </w:r>
-                  <w:r>
-                    <w:rPr>
-                      <w:color w:val="808080" w:themeColor="background1" w:themeShade="80"/>
-                      <w:lang w:val="en-GB"/>
-                    </w:rPr>
-                    <w:tab/>
-                  </w:r>
-                  <w:proofErr w:type="spellStart"/>
-                  <w:r>
-                    <w:rPr>
-                      <w:color w:val="808080" w:themeColor="background1" w:themeShade="80"/>
-                      <w:lang w:val="en-GB"/>
-                    </w:rPr>
-                    <w:t>JPanel</w:t>
-                  </w:r>
-                  <w:proofErr w:type="spellEnd"/>
-                  <w:r>
-                    <w:rPr>
-                      <w:color w:val="808080" w:themeColor="background1" w:themeShade="80"/>
-                      <w:lang w:val="en-GB"/>
-                    </w:rPr>
-                    <w:t xml:space="preserve"> </w:t>
-                  </w:r>
-                  <w:proofErr w:type="spellStart"/>
-                  <w:r>
-                    <w:rPr>
-                      <w:color w:val="808080" w:themeColor="background1" w:themeShade="80"/>
-                      <w:lang w:val="en-GB"/>
-                    </w:rPr>
-                    <w:t>buttonPane</w:t>
-                  </w:r>
-                  <w:proofErr w:type="spellEnd"/>
-                  <w:r>
-                    <w:rPr>
-                      <w:color w:val="808080" w:themeColor="background1" w:themeShade="80"/>
-                      <w:lang w:val="en-GB"/>
-                    </w:rPr>
-                    <w:t xml:space="preserve"> = new </w:t>
-                  </w:r>
-                  <w:proofErr w:type="spellStart"/>
-                  <w:proofErr w:type="gramStart"/>
-                  <w:r>
-                    <w:rPr>
-                      <w:color w:val="808080" w:themeColor="background1" w:themeShade="80"/>
-                      <w:lang w:val="en-GB"/>
-                    </w:rPr>
-                    <w:t>JPanel</w:t>
-                  </w:r>
-                  <w:proofErr w:type="spellEnd"/>
-                  <w:r>
-                    <w:rPr>
-                      <w:color w:val="808080" w:themeColor="background1" w:themeShade="80"/>
-                      <w:lang w:val="en-GB"/>
-                    </w:rPr>
-                    <w:t>(</w:t>
-                  </w:r>
-                  <w:proofErr w:type="gramEnd"/>
-                  <w:r>
-                    <w:rPr>
-                      <w:color w:val="808080" w:themeColor="background1" w:themeShade="80"/>
-                      <w:lang w:val="en-GB"/>
-                    </w:rPr>
-                    <w:t>);</w:t>
-                  </w:r>
-                </w:p>
-                <w:p>
-                  <w:pPr>
-                    <w:spacing w:after="0" w:line="240" w:lineRule="auto"/>
-                    <w:rPr>
-                      <w:color w:val="808080" w:themeColor="background1" w:themeShade="80"/>
-                      <w:lang w:val="en-GB"/>
-                    </w:rPr>
-                  </w:pPr>
-                  <w:r>
-                    <w:rPr>
-                      <w:color w:val="808080" w:themeColor="background1" w:themeShade="80"/>
-                      <w:lang w:val="en-GB"/>
-                    </w:rPr>
-                    <w:tab/>
-                  </w:r>
-                  <w:r>
-                    <w:rPr>
-                      <w:color w:val="808080" w:themeColor="background1" w:themeShade="80"/>
-                      <w:lang w:val="en-GB"/>
-                    </w:rPr>
-                    <w:tab/>
-                  </w:r>
-                  <w:proofErr w:type="spellStart"/>
-                  <w:proofErr w:type="gramStart"/>
-                  <w:r>
-                    <w:rPr>
-                      <w:color w:val="808080" w:themeColor="background1" w:themeShade="80"/>
-                      <w:lang w:val="en-GB"/>
-                    </w:rPr>
-                    <w:t>buttonPane.setLayout</w:t>
-                  </w:r>
-                  <w:proofErr w:type="spellEnd"/>
-                  <w:r>
-                    <w:rPr>
-                      <w:color w:val="808080" w:themeColor="background1" w:themeShade="80"/>
-                      <w:lang w:val="en-GB"/>
-                    </w:rPr>
-                    <w:t>(</w:t>
-                  </w:r>
-                  <w:proofErr w:type="gramEnd"/>
-                  <w:r>
-                    <w:rPr>
-                      <w:color w:val="808080" w:themeColor="background1" w:themeShade="80"/>
-                      <w:lang w:val="en-GB"/>
-                    </w:rPr>
-                    <w:t xml:space="preserve">new </w:t>
-                  </w:r>
-                  <w:proofErr w:type="spellStart"/>
-                  <w:r>
-                    <w:rPr>
-                      <w:color w:val="808080" w:themeColor="background1" w:themeShade="80"/>
-                      <w:lang w:val="en-GB"/>
-                    </w:rPr>
-                    <w:t>GridLayout</w:t>
-                  </w:r>
-                  <w:proofErr w:type="spellEnd"/>
-                  <w:r>
-                    <w:rPr>
-                      <w:color w:val="808080" w:themeColor="background1" w:themeShade="80"/>
-                      <w:lang w:val="en-GB"/>
-                    </w:rPr>
-                    <w:t>(0,5));</w:t>
-                  </w:r>
-                </w:p>
-                <w:p>
-                  <w:pPr>
-                    <w:spacing w:after="0" w:line="240" w:lineRule="auto"/>
-                    <w:rPr>
-                      <w:color w:val="808080" w:themeColor="background1" w:themeShade="80"/>
-                      <w:lang w:val="en-GB"/>
-                    </w:rPr>
-                  </w:pPr>
-                  <w:r>
-                    <w:rPr>
-                      <w:color w:val="808080" w:themeColor="background1" w:themeShade="80"/>
-                      <w:lang w:val="en-GB"/>
-                    </w:rPr>
-                    <w:tab/>
-                  </w:r>
-                  <w:r>
-                    <w:rPr>
-                      <w:color w:val="808080" w:themeColor="background1" w:themeShade="80"/>
-                      <w:lang w:val="en-GB"/>
-                    </w:rPr>
-                    <w:tab/>
-                  </w:r>
-                </w:p>
-                <w:p>
-                  <w:pPr>
-                    <w:spacing w:after="0" w:line="240" w:lineRule="auto"/>
-                    <w:rPr>
-                      <w:color w:val="808080" w:themeColor="background1" w:themeShade="80"/>
-                      <w:lang w:val="en-GB"/>
-                    </w:rPr>
-                  </w:pPr>
-                  <w:r>
-                    <w:rPr>
-                      <w:color w:val="808080" w:themeColor="background1" w:themeShade="80"/>
-                      <w:lang w:val="en-GB"/>
-                    </w:rPr>
-                    <w:tab/>
-                  </w:r>
-                  <w:r>
-                    <w:rPr>
-                      <w:color w:val="808080" w:themeColor="background1" w:themeShade="80"/>
-                      <w:lang w:val="en-GB"/>
-                    </w:rPr>
-                    <w:tab/>
-                  </w:r>
-                  <w:proofErr w:type="spellStart"/>
-                  <w:proofErr w:type="gramStart"/>
-                  <w:r>
-                    <w:rPr>
-                      <w:color w:val="808080" w:themeColor="background1" w:themeShade="80"/>
-                      <w:lang w:val="en-GB"/>
-                    </w:rPr>
-                    <w:t>buttonPane.add</w:t>
-                  </w:r>
-                  <w:proofErr w:type="spellEnd"/>
-                  <w:r>
-                    <w:rPr>
-                      <w:color w:val="808080" w:themeColor="background1" w:themeShade="80"/>
-                      <w:lang w:val="en-GB"/>
-                    </w:rPr>
-                    <w:t>(</w:t>
-                  </w:r>
-                  <w:proofErr w:type="gramEnd"/>
-                  <w:r>
-                    <w:rPr>
-                      <w:color w:val="808080" w:themeColor="background1" w:themeShade="80"/>
-                      <w:lang w:val="en-GB"/>
-                    </w:rPr>
-                    <w:t xml:space="preserve">new </w:t>
-                  </w:r>
-                  <w:proofErr w:type="spellStart"/>
-                  <w:r>
-                    <w:rPr>
-                      <w:color w:val="808080" w:themeColor="background1" w:themeShade="80"/>
-                      <w:lang w:val="en-GB"/>
-                    </w:rPr>
-                    <w:t>JLabel</w:t>
-                  </w:r>
-                  <w:proofErr w:type="spellEnd"/>
-                  <w:r>
-                    <w:rPr>
-                      <w:color w:val="808080" w:themeColor="background1" w:themeShade="80"/>
-                      <w:lang w:val="en-GB"/>
-                    </w:rPr>
-                    <w:t>("Name:"));</w:t>
-                  </w:r>
-                </w:p>
-                <w:p>
-                  <w:pPr>
-                    <w:spacing w:after="0" w:line="240" w:lineRule="auto"/>
-                    <w:rPr>
-                      <w:color w:val="808080" w:themeColor="background1" w:themeShade="80"/>
-                      <w:lang w:val="en-GB"/>
-                    </w:rPr>
-                  </w:pPr>
-                  <w:r>
-                    <w:rPr>
-                      <w:color w:val="808080" w:themeColor="background1" w:themeShade="80"/>
-                      <w:lang w:val="en-GB"/>
-                    </w:rPr>
-                    <w:tab/>
-                  </w:r>
-                  <w:r>
-                    <w:rPr>
-                      <w:color w:val="808080" w:themeColor="background1" w:themeShade="80"/>
-                      <w:lang w:val="en-GB"/>
-                    </w:rPr>
-                    <w:tab/>
-                  </w:r>
-                  <w:proofErr w:type="spellStart"/>
-                  <w:proofErr w:type="gramStart"/>
-                  <w:r>
-                    <w:rPr>
-                      <w:color w:val="808080" w:themeColor="background1" w:themeShade="80"/>
-                      <w:lang w:val="en-GB"/>
-                    </w:rPr>
-                    <w:t>buttonPane.add</w:t>
-                  </w:r>
-                  <w:proofErr w:type="spellEnd"/>
-                  <w:r>
-                    <w:rPr>
-                      <w:color w:val="808080" w:themeColor="background1" w:themeShade="80"/>
-                      <w:lang w:val="en-GB"/>
-                    </w:rPr>
-                    <w:t>(</w:t>
-                  </w:r>
-                  <w:proofErr w:type="gramEnd"/>
-                  <w:r>
-                    <w:rPr>
-                      <w:color w:val="808080" w:themeColor="background1" w:themeShade="80"/>
-                      <w:lang w:val="en-GB"/>
-                    </w:rPr>
-                    <w:t>field);</w:t>
-                  </w:r>
-                </w:p>
-                <w:p>
-                  <w:pPr>
-                    <w:spacing w:after="0" w:line="240" w:lineRule="auto"/>
-                    <w:rPr>
-                      <w:color w:val="808080" w:themeColor="background1" w:themeShade="80"/>
-                      <w:lang w:val="en-GB"/>
-                    </w:rPr>
-                  </w:pPr>
-                  <w:r>
-                    <w:rPr>
-                      <w:color w:val="808080" w:themeColor="background1" w:themeShade="80"/>
-                      <w:lang w:val="en-GB"/>
-                    </w:rPr>
-                    <w:tab/>
-                  </w:r>
-                  <w:r>
-                    <w:rPr>
-                      <w:color w:val="808080" w:themeColor="background1" w:themeShade="80"/>
-                      <w:lang w:val="en-GB"/>
-                    </w:rPr>
-                    <w:tab/>
-                  </w:r>
-                  <w:proofErr w:type="spellStart"/>
-                  <w:proofErr w:type="gramStart"/>
-                  <w:r>
-                    <w:rPr>
-                      <w:color w:val="808080" w:themeColor="background1" w:themeShade="80"/>
-                      <w:lang w:val="en-GB"/>
-                    </w:rPr>
-                    <w:t>buttonPane.add</w:t>
-                  </w:r>
-                  <w:proofErr w:type="spellEnd"/>
-                  <w:r>
-                    <w:rPr>
-                      <w:color w:val="808080" w:themeColor="background1" w:themeShade="80"/>
-                      <w:lang w:val="en-GB"/>
-                    </w:rPr>
-                    <w:t>(</w:t>
-                  </w:r>
-                  <w:proofErr w:type="gramEnd"/>
-                  <w:r>
-                    <w:rPr>
-                      <w:color w:val="808080" w:themeColor="background1" w:themeShade="80"/>
-                      <w:lang w:val="en-GB"/>
-                    </w:rPr>
-                    <w:t xml:space="preserve">new </w:t>
-                  </w:r>
-                  <w:proofErr w:type="spellStart"/>
-                  <w:r>
-                    <w:rPr>
-                      <w:color w:val="808080" w:themeColor="background1" w:themeShade="80"/>
-                      <w:lang w:val="en-GB"/>
-                    </w:rPr>
-                    <w:t>JLabel</w:t>
-                  </w:r>
-                  <w:proofErr w:type="spellEnd"/>
-                  <w:r>
-                    <w:rPr>
-                      <w:color w:val="808080" w:themeColor="background1" w:themeShade="80"/>
-                      <w:lang w:val="en-GB"/>
-                    </w:rPr>
-                    <w:t>("Room Number:"));</w:t>
-                  </w:r>
-                </w:p>
-                <w:p>
-                  <w:pPr>
-                    <w:spacing w:after="0" w:line="240" w:lineRule="auto"/>
-                    <w:rPr>
-                      <w:color w:val="808080" w:themeColor="background1" w:themeShade="80"/>
-                      <w:lang w:val="en-GB"/>
-                    </w:rPr>
-                  </w:pPr>
-                  <w:r>
-                    <w:rPr>
-                      <w:color w:val="808080" w:themeColor="background1" w:themeShade="80"/>
-                      <w:lang w:val="en-GB"/>
-                    </w:rPr>
-                    <w:tab/>
-                  </w:r>
-                  <w:r>
-                    <w:rPr>
-                      <w:color w:val="808080" w:themeColor="background1" w:themeShade="80"/>
-                      <w:lang w:val="en-GB"/>
-                    </w:rPr>
-                    <w:tab/>
-                  </w:r>
-                  <w:proofErr w:type="spellStart"/>
-                  <w:proofErr w:type="gramStart"/>
-                  <w:r>
-                    <w:rPr>
-                      <w:color w:val="808080" w:themeColor="background1" w:themeShade="80"/>
-                      <w:lang w:val="en-GB"/>
-                    </w:rPr>
-                    <w:t>buttonPane.add</w:t>
-                  </w:r>
-                  <w:proofErr w:type="spellEnd"/>
-                  <w:r>
-                    <w:rPr>
-                      <w:color w:val="808080" w:themeColor="background1" w:themeShade="80"/>
-                      <w:lang w:val="en-GB"/>
-                    </w:rPr>
-                    <w:t>(</w:t>
-                  </w:r>
-                  <w:proofErr w:type="gramEnd"/>
-                  <w:r>
-                    <w:rPr>
-                      <w:color w:val="808080" w:themeColor="background1" w:themeShade="80"/>
-                      <w:lang w:val="en-GB"/>
-                    </w:rPr>
-                    <w:t>combo);</w:t>
-                  </w:r>
-                </w:p>
-                <w:p>
-                  <w:pPr>
-                    <w:spacing w:after="0" w:line="240" w:lineRule="auto"/>
-                    <w:rPr>
-                      <w:color w:val="808080" w:themeColor="background1" w:themeShade="80"/>
-                      <w:lang w:val="en-GB"/>
-                    </w:rPr>
-                  </w:pPr>
-                  <w:r>
-                    <w:rPr>
-                      <w:color w:val="808080" w:themeColor="background1" w:themeShade="80"/>
-                      <w:lang w:val="en-GB"/>
-                    </w:rPr>
-                    <w:tab/>
-                  </w:r>
-                  <w:r>
-                    <w:rPr>
-                      <w:color w:val="808080" w:themeColor="background1" w:themeShade="80"/>
-                      <w:lang w:val="en-GB"/>
-                    </w:rPr>
-                    <w:tab/>
-                  </w:r>
-                  <w:proofErr w:type="spellStart"/>
-                  <w:proofErr w:type="gramStart"/>
-                  <w:r>
-                    <w:rPr>
-                      <w:color w:val="808080" w:themeColor="background1" w:themeShade="80"/>
-                      <w:lang w:val="en-GB"/>
-                    </w:rPr>
-                    <w:t>buttonPane.add</w:t>
-                  </w:r>
-                  <w:proofErr w:type="spellEnd"/>
-                  <w:r>
-                    <w:rPr>
-                      <w:color w:val="808080" w:themeColor="background1" w:themeShade="80"/>
-                      <w:lang w:val="en-GB"/>
-                    </w:rPr>
-                    <w:t>(</w:t>
-                  </w:r>
-                  <w:proofErr w:type="spellStart"/>
-                  <w:proofErr w:type="gramEnd"/>
-                  <w:r>
-                    <w:rPr>
-                      <w:color w:val="808080" w:themeColor="background1" w:themeShade="80"/>
-                      <w:lang w:val="en-GB"/>
-                    </w:rPr>
-                    <w:t>eButton</w:t>
-                  </w:r>
-                  <w:proofErr w:type="spellEnd"/>
-                  <w:r>
-                    <w:rPr>
-                      <w:color w:val="808080" w:themeColor="background1" w:themeShade="80"/>
-                      <w:lang w:val="en-GB"/>
-                    </w:rPr>
-                    <w:t>);</w:t>
-                  </w:r>
-                </w:p>
-                <w:p>
-                  <w:pPr>
-                    <w:spacing w:after="0" w:line="240" w:lineRule="auto"/>
-                    <w:rPr>
-                      <w:color w:val="808080" w:themeColor="background1" w:themeShade="80"/>
-                      <w:lang w:val="en-GB"/>
-                    </w:rPr>
-                  </w:pPr>
-                  <w:r>
-                    <w:rPr>
-                      <w:color w:val="808080" w:themeColor="background1" w:themeShade="80"/>
-                      <w:lang w:val="en-GB"/>
-                    </w:rPr>
-                    <w:tab/>
-                  </w:r>
-                  <w:r>
-                    <w:rPr>
-                      <w:color w:val="808080" w:themeColor="background1" w:themeShade="80"/>
-                      <w:lang w:val="en-GB"/>
-                    </w:rPr>
-                    <w:tab/>
-                  </w:r>
-                  <w:proofErr w:type="spellStart"/>
-                  <w:proofErr w:type="gramStart"/>
-                  <w:r>
-                    <w:rPr>
-                      <w:color w:val="808080" w:themeColor="background1" w:themeShade="80"/>
-                      <w:lang w:val="en-GB"/>
-                    </w:rPr>
-                    <w:t>buttonPane.setPreferredSize</w:t>
-                  </w:r>
-                  <w:proofErr w:type="spellEnd"/>
-                  <w:r>
-                    <w:rPr>
-                      <w:color w:val="808080" w:themeColor="background1" w:themeShade="80"/>
-                      <w:lang w:val="en-GB"/>
-                    </w:rPr>
-                    <w:t>(</w:t>
-                  </w:r>
-                  <w:proofErr w:type="gramEnd"/>
-                  <w:r>
-                    <w:rPr>
-                      <w:color w:val="808080" w:themeColor="background1" w:themeShade="80"/>
-                      <w:lang w:val="en-GB"/>
-                    </w:rPr>
-                    <w:t>new Dimension(630, 30));</w:t>
-                  </w:r>
-                </w:p>
-                <w:p>
-                  <w:pPr>
-                    <w:spacing w:after="0" w:line="240" w:lineRule="auto"/>
-                    <w:rPr>
-                      <w:color w:val="808080" w:themeColor="background1" w:themeShade="80"/>
-                      <w:lang w:val="en-GB"/>
-                    </w:rPr>
-                  </w:pPr>
-                  <w:r>
-                    <w:rPr>
-                      <w:color w:val="808080" w:themeColor="background1" w:themeShade="80"/>
-                      <w:lang w:val="en-GB"/>
-                    </w:rPr>
-                    <w:tab/>
-                  </w:r>
-                  <w:r>
-                    <w:rPr>
-                      <w:color w:val="808080" w:themeColor="background1" w:themeShade="80"/>
-                      <w:lang w:val="en-GB"/>
-                    </w:rPr>
-                    <w:tab/>
-                  </w:r>
-                </w:p>
-                <w:p>
-                  <w:pPr>
-                    <w:spacing w:after="0" w:line="240" w:lineRule="auto"/>
-                    <w:rPr>
-                      <w:color w:val="808080" w:themeColor="background1" w:themeShade="80"/>
-                      <w:lang w:val="en-GB"/>
-                    </w:rPr>
-                  </w:pPr>
-                  <w:r>
-                    <w:rPr>
-                      <w:color w:val="808080" w:themeColor="background1" w:themeShade="80"/>
-                      <w:lang w:val="en-GB"/>
-                    </w:rPr>
-                    <w:tab/>
-                  </w:r>
-                  <w:r>
-                    <w:rPr>
-                      <w:color w:val="808080" w:themeColor="background1" w:themeShade="80"/>
-                      <w:lang w:val="en-GB"/>
-                    </w:rPr>
-                    <w:tab/>
-                  </w:r>
-                  <w:proofErr w:type="spellStart"/>
-                  <w:r>
-                    <w:rPr>
-                      <w:color w:val="808080" w:themeColor="background1" w:themeShade="80"/>
-                      <w:lang w:val="en-GB"/>
-                    </w:rPr>
-                    <w:t>JPanel</w:t>
-                  </w:r>
-                  <w:proofErr w:type="spellEnd"/>
-                  <w:r>
-                    <w:rPr>
-                      <w:color w:val="808080" w:themeColor="background1" w:themeShade="80"/>
-                      <w:lang w:val="en-GB"/>
-                    </w:rPr>
-                    <w:t xml:space="preserve"> </w:t>
-                  </w:r>
-                  <w:proofErr w:type="spellStart"/>
-                  <w:r>
-                    <w:rPr>
-                      <w:color w:val="808080" w:themeColor="background1" w:themeShade="80"/>
-                      <w:lang w:val="en-GB"/>
-                    </w:rPr>
-                    <w:t>mainPanel</w:t>
-                  </w:r>
-                  <w:proofErr w:type="spellEnd"/>
-                  <w:r>
-                    <w:rPr>
-                      <w:color w:val="808080" w:themeColor="background1" w:themeShade="80"/>
-                      <w:lang w:val="en-GB"/>
-                    </w:rPr>
-                    <w:t xml:space="preserve"> = new </w:t>
-                  </w:r>
-                  <w:proofErr w:type="spellStart"/>
-                  <w:proofErr w:type="gramStart"/>
-                  <w:r>
-                    <w:rPr>
-                      <w:color w:val="808080" w:themeColor="background1" w:themeShade="80"/>
-                      <w:lang w:val="en-GB"/>
-                    </w:rPr>
-                    <w:t>JPanel</w:t>
-                  </w:r>
-                  <w:proofErr w:type="spellEnd"/>
-                  <w:r>
-                    <w:rPr>
-                      <w:color w:val="808080" w:themeColor="background1" w:themeShade="80"/>
-                      <w:lang w:val="en-GB"/>
-                    </w:rPr>
-                    <w:t>(</w:t>
-                  </w:r>
-                  <w:proofErr w:type="gramEnd"/>
-                  <w:r>
-                    <w:rPr>
-                      <w:color w:val="808080" w:themeColor="background1" w:themeShade="80"/>
-                      <w:lang w:val="en-GB"/>
-                    </w:rPr>
-                    <w:t>);</w:t>
-                  </w:r>
-                </w:p>
-                <w:p>
-                  <w:pPr>
-                    <w:spacing w:after="0" w:line="240" w:lineRule="auto"/>
-                    <w:rPr>
-                      <w:color w:val="808080" w:themeColor="background1" w:themeShade="80"/>
-                      <w:lang w:val="en-GB"/>
-                    </w:rPr>
-                  </w:pPr>
-                  <w:r>
-                    <w:rPr>
-                      <w:color w:val="808080" w:themeColor="background1" w:themeShade="80"/>
-                      <w:lang w:val="en-GB"/>
-                    </w:rPr>
-                    <w:tab/>
-                  </w:r>
-                  <w:r>
-                    <w:rPr>
-                      <w:color w:val="808080" w:themeColor="background1" w:themeShade="80"/>
-                      <w:lang w:val="en-GB"/>
-                    </w:rPr>
-                    <w:tab/>
-                  </w:r>
-                  <w:proofErr w:type="spellStart"/>
-                  <w:proofErr w:type="gramStart"/>
-                  <w:r>
-                    <w:rPr>
-                      <w:color w:val="808080" w:themeColor="background1" w:themeShade="80"/>
-                      <w:lang w:val="en-GB"/>
-                    </w:rPr>
-                    <w:t>mainPanel.add</w:t>
-                  </w:r>
-                  <w:proofErr w:type="spellEnd"/>
-                  <w:r>
-                    <w:rPr>
-                      <w:color w:val="808080" w:themeColor="background1" w:themeShade="80"/>
-                      <w:lang w:val="en-GB"/>
-                    </w:rPr>
-                    <w:t>(</w:t>
-                  </w:r>
-                  <w:proofErr w:type="spellStart"/>
-                  <w:proofErr w:type="gramEnd"/>
-                  <w:r>
-                    <w:rPr>
-                      <w:color w:val="808080" w:themeColor="background1" w:themeShade="80"/>
-                      <w:lang w:val="en-GB"/>
-                    </w:rPr>
-                    <w:t>buttonPane,BorderLayout.CENTER</w:t>
-                  </w:r>
-                  <w:proofErr w:type="spellEnd"/>
-                  <w:r>
-                    <w:rPr>
-                      <w:color w:val="808080" w:themeColor="background1" w:themeShade="80"/>
-                      <w:lang w:val="en-GB"/>
-                    </w:rPr>
-                    <w:t>);</w:t>
-                  </w:r>
-                </w:p>
-                <w:p>
-                  <w:pPr>
-                    <w:spacing w:after="0" w:line="240" w:lineRule="auto"/>
-                    <w:rPr>
-                      <w:color w:val="808080" w:themeColor="background1" w:themeShade="80"/>
-                      <w:lang w:val="en-GB"/>
-                    </w:rPr>
-                  </w:pPr>
-                  <w:r>
-                    <w:rPr>
-                      <w:color w:val="808080" w:themeColor="background1" w:themeShade="80"/>
-                      <w:lang w:val="en-GB"/>
-                    </w:rPr>
-                    <w:tab/>
-                  </w:r>
-                  <w:r>
-                    <w:rPr>
-                      <w:color w:val="808080" w:themeColor="background1" w:themeShade="80"/>
-                      <w:lang w:val="en-GB"/>
-                    </w:rPr>
-                    <w:tab/>
-                  </w:r>
-                  <w:proofErr w:type="spellStart"/>
-                  <w:proofErr w:type="gramStart"/>
-                  <w:r>
-                    <w:rPr>
-                      <w:color w:val="808080" w:themeColor="background1" w:themeShade="80"/>
-                      <w:lang w:val="en-GB"/>
-                    </w:rPr>
-                    <w:t>mainPanel.setPreferredSize</w:t>
-                  </w:r>
-                  <w:proofErr w:type="spellEnd"/>
-                  <w:r>
-                    <w:rPr>
-                      <w:color w:val="808080" w:themeColor="background1" w:themeShade="80"/>
-                      <w:lang w:val="en-GB"/>
-                    </w:rPr>
-                    <w:t>(</w:t>
-                  </w:r>
-                  <w:proofErr w:type="gramEnd"/>
-                  <w:r>
-                    <w:rPr>
-                      <w:color w:val="808080" w:themeColor="background1" w:themeShade="80"/>
-                      <w:lang w:val="en-GB"/>
-                    </w:rPr>
-                    <w:t>new Dimension(630,400));</w:t>
-                  </w:r>
-                </w:p>
-                <w:p>
-                  <w:pPr>
-                    <w:spacing w:after="0" w:line="240" w:lineRule="auto"/>
-                    <w:rPr>
-                      <w:color w:val="808080" w:themeColor="background1" w:themeShade="80"/>
-                      <w:lang w:val="en-GB"/>
-                    </w:rPr>
-                  </w:pPr>
-                  <w:r>
-                    <w:rPr>
-                      <w:color w:val="808080" w:themeColor="background1" w:themeShade="80"/>
-                      <w:lang w:val="en-GB"/>
-                    </w:rPr>
-                    <w:tab/>
-                  </w:r>
-                  <w:r>
-                    <w:rPr>
-                      <w:color w:val="808080" w:themeColor="background1" w:themeShade="80"/>
-                      <w:lang w:val="en-GB"/>
-                    </w:rPr>
-                    <w:tab/>
-                  </w:r>
-                  <w:proofErr w:type="spellStart"/>
-                  <w:proofErr w:type="gramStart"/>
-                  <w:r>
-                    <w:rPr>
-                      <w:color w:val="808080" w:themeColor="background1" w:themeShade="80"/>
-                      <w:lang w:val="en-GB"/>
-                    </w:rPr>
-                    <w:t>this.add</w:t>
-                  </w:r>
-                  <w:proofErr w:type="spellEnd"/>
-                  <w:r>
-                    <w:rPr>
-                      <w:color w:val="808080" w:themeColor="background1" w:themeShade="80"/>
-                      <w:lang w:val="en-GB"/>
-                    </w:rPr>
-                    <w:t>(</w:t>
-                  </w:r>
-                  <w:proofErr w:type="spellStart"/>
-                  <w:proofErr w:type="gramEnd"/>
-                  <w:r>
-                    <w:rPr>
-                      <w:color w:val="808080" w:themeColor="background1" w:themeShade="80"/>
-                      <w:lang w:val="en-GB"/>
-                    </w:rPr>
-                    <w:t>mainPanel,BorderLayout.CENTER</w:t>
-                  </w:r>
-                  <w:proofErr w:type="spellEnd"/>
-                  <w:r>
-                    <w:rPr>
-                      <w:color w:val="808080" w:themeColor="background1" w:themeShade="80"/>
-                      <w:lang w:val="en-GB"/>
-                    </w:rPr>
-                    <w:t>);</w:t>
-                  </w:r>
-                </w:p>
-                <w:p>
-                  <w:pPr>
-                    <w:spacing w:after="0" w:line="240" w:lineRule="auto"/>
-                    <w:rPr>
-                      <w:color w:val="808080" w:themeColor="background1" w:themeShade="80"/>
-                      <w:lang w:val="en-GB"/>
-                    </w:rPr>
-                  </w:pPr>
-                  <w:r>
-                    <w:rPr>
-                      <w:color w:val="808080" w:themeColor="background1" w:themeShade="80"/>
-                      <w:lang w:val="en-GB"/>
-                    </w:rPr>
-                    <w:tab/>
-                  </w:r>
-                  <w:r>
-                    <w:rPr>
-                      <w:color w:val="808080" w:themeColor="background1" w:themeShade="80"/>
-                      <w:lang w:val="en-GB"/>
-                    </w:rPr>
-                    <w:tab/>
-                  </w:r>
-                </w:p>
-                <w:p>
-                  <w:pPr>
-                    <w:spacing w:after="0" w:line="240" w:lineRule="auto"/>
-                    <w:rPr>
-                      <w:color w:val="808080" w:themeColor="background1" w:themeShade="80"/>
-                      <w:lang w:val="en-GB"/>
-                    </w:rPr>
-                  </w:pPr>
-                  <w:r>
-                    <w:rPr>
-                      <w:color w:val="808080" w:themeColor="background1" w:themeShade="80"/>
-                      <w:lang w:val="en-GB"/>
-                    </w:rPr>
-                    <w:tab/>
-                  </w:r>
-                  <w:r>
-                    <w:rPr>
-                      <w:color w:val="808080" w:themeColor="background1" w:themeShade="80"/>
-                      <w:lang w:val="en-GB"/>
-                    </w:rPr>
-                    <w:tab/>
-                  </w:r>
-                  <w:proofErr w:type="spellStart"/>
-                  <w:r>
-                    <w:rPr>
-                      <w:color w:val="808080" w:themeColor="background1" w:themeShade="80"/>
-                      <w:lang w:val="en-GB"/>
-                    </w:rPr>
-                    <w:t>JLabel</w:t>
-                  </w:r>
-                  <w:proofErr w:type="spellEnd"/>
-                  <w:r>
-                    <w:rPr>
-                      <w:color w:val="808080" w:themeColor="background1" w:themeShade="80"/>
-                      <w:lang w:val="en-GB"/>
-                    </w:rPr>
-                    <w:t xml:space="preserve"> </w:t>
-                  </w:r>
-                  <w:proofErr w:type="gramStart"/>
-                  <w:r>
-                    <w:rPr>
-                      <w:color w:val="808080" w:themeColor="background1" w:themeShade="80"/>
-                      <w:lang w:val="en-GB"/>
-                    </w:rPr>
-                    <w:t>status</w:t>
-                  </w:r>
-                  <w:proofErr w:type="gramEnd"/>
-                  <w:r>
-                    <w:rPr>
-                      <w:color w:val="808080" w:themeColor="background1" w:themeShade="80"/>
-                      <w:lang w:val="en-GB"/>
-                    </w:rPr>
-                    <w:t xml:space="preserve"> = new </w:t>
-                  </w:r>
-                  <w:proofErr w:type="spellStart"/>
-                  <w:r>
-                    <w:rPr>
-                      <w:color w:val="808080" w:themeColor="background1" w:themeShade="80"/>
-                      <w:lang w:val="en-GB"/>
-                    </w:rPr>
-                    <w:t>JLabel</w:t>
-                  </w:r>
-                  <w:proofErr w:type="spellEnd"/>
-                  <w:r>
-                    <w:rPr>
-                      <w:color w:val="808080" w:themeColor="background1" w:themeShade="80"/>
-                      <w:lang w:val="en-GB"/>
-                    </w:rPr>
-                    <w:t>("Welcome");</w:t>
-                  </w:r>
-                </w:p>
-                <w:p>
-                  <w:pPr>
-                    <w:spacing w:after="0" w:line="240" w:lineRule="auto"/>
-                    <w:rPr>
-                      <w:color w:val="808080" w:themeColor="background1" w:themeShade="80"/>
-                      <w:lang w:val="en-GB"/>
-                    </w:rPr>
-                  </w:pPr>
-                  <w:r>
-                    <w:rPr>
-                      <w:color w:val="808080" w:themeColor="background1" w:themeShade="80"/>
-                      <w:lang w:val="en-GB"/>
-                    </w:rPr>
-                    <w:tab/>
-                  </w:r>
-                  <w:r>
-                    <w:rPr>
-                      <w:color w:val="808080" w:themeColor="background1" w:themeShade="80"/>
-                      <w:lang w:val="en-GB"/>
-                    </w:rPr>
-                    <w:tab/>
-                  </w:r>
-                  <w:proofErr w:type="spellStart"/>
-                  <w:proofErr w:type="gramStart"/>
-                  <w:r>
-                    <w:rPr>
-                      <w:color w:val="808080" w:themeColor="background1" w:themeShade="80"/>
-                      <w:lang w:val="en-GB"/>
-                    </w:rPr>
-                    <w:t>status.setName</w:t>
-                  </w:r>
-                  <w:proofErr w:type="spellEnd"/>
-                  <w:r>
-                    <w:rPr>
-                      <w:color w:val="808080" w:themeColor="background1" w:themeShade="80"/>
-                      <w:lang w:val="en-GB"/>
-                    </w:rPr>
-                    <w:t>(</w:t>
-                  </w:r>
-                  <w:proofErr w:type="gramEnd"/>
-                  <w:r>
-                    <w:rPr>
-                      <w:color w:val="808080" w:themeColor="background1" w:themeShade="80"/>
-                      <w:lang w:val="en-GB"/>
-                    </w:rPr>
-                    <w:t>"status");</w:t>
-                  </w:r>
-                </w:p>
-                <w:p>
-                  <w:pPr>
-                    <w:spacing w:after="0" w:line="240" w:lineRule="auto"/>
-                    <w:rPr>
-                      <w:color w:val="808080" w:themeColor="background1" w:themeShade="80"/>
-                      <w:lang w:val="en-GB"/>
-                    </w:rPr>
-                  </w:pPr>
-                  <w:r>
-                    <w:rPr>
-                      <w:color w:val="808080" w:themeColor="background1" w:themeShade="80"/>
-                      <w:lang w:val="en-GB"/>
-                    </w:rPr>
-                    <w:tab/>
-                  </w:r>
-                  <w:r>
-                    <w:rPr>
-                      <w:color w:val="808080" w:themeColor="background1" w:themeShade="80"/>
-                      <w:lang w:val="en-GB"/>
-                    </w:rPr>
-                    <w:tab/>
-                  </w:r>
-                  <w:proofErr w:type="spellStart"/>
-                  <w:proofErr w:type="gramStart"/>
-                  <w:r>
-                    <w:rPr>
-                      <w:color w:val="808080" w:themeColor="background1" w:themeShade="80"/>
-                      <w:lang w:val="en-GB"/>
-                    </w:rPr>
-                    <w:t>status.setPreferredSize</w:t>
-                  </w:r>
-                  <w:proofErr w:type="spellEnd"/>
-                  <w:r>
-                    <w:rPr>
-                      <w:color w:val="808080" w:themeColor="background1" w:themeShade="80"/>
-                      <w:lang w:val="en-GB"/>
-                    </w:rPr>
-                    <w:t>(</w:t>
-                  </w:r>
-                  <w:proofErr w:type="gramEnd"/>
-                  <w:r>
-                    <w:rPr>
-                      <w:color w:val="808080" w:themeColor="background1" w:themeShade="80"/>
-                      <w:lang w:val="en-GB"/>
-                    </w:rPr>
-                    <w:t>new Dimension(630, 30));</w:t>
-                  </w:r>
-                </w:p>
-                <w:p>
-                  <w:pPr>
-                    <w:spacing w:after="0" w:line="240" w:lineRule="auto"/>
-                    <w:rPr>
-                      <w:color w:val="808080" w:themeColor="background1" w:themeShade="80"/>
-                      <w:lang w:val="en-GB"/>
-                    </w:rPr>
-                  </w:pPr>
-                  <w:r>
-                    <w:rPr>
-                      <w:color w:val="808080" w:themeColor="background1" w:themeShade="80"/>
-                      <w:lang w:val="en-GB"/>
-                    </w:rPr>
-                    <w:tab/>
-                  </w:r>
-                  <w:r>
-                    <w:rPr>
-                      <w:color w:val="808080" w:themeColor="background1" w:themeShade="80"/>
-                      <w:lang w:val="en-GB"/>
-                    </w:rPr>
-                    <w:tab/>
-                  </w:r>
-                  <w:proofErr w:type="spellStart"/>
-                  <w:proofErr w:type="gramStart"/>
-                  <w:r>
-                    <w:rPr>
-                      <w:color w:val="808080" w:themeColor="background1" w:themeShade="80"/>
-                      <w:lang w:val="en-GB"/>
-                    </w:rPr>
-                    <w:t>this.add</w:t>
-                  </w:r>
-                  <w:proofErr w:type="spellEnd"/>
-                  <w:r>
-                    <w:rPr>
-                      <w:color w:val="808080" w:themeColor="background1" w:themeShade="80"/>
-                      <w:lang w:val="en-GB"/>
-                    </w:rPr>
-                    <w:t>(</w:t>
-                  </w:r>
-                  <w:proofErr w:type="spellStart"/>
-                  <w:proofErr w:type="gramEnd"/>
-                  <w:r>
-                    <w:rPr>
-                      <w:color w:val="808080" w:themeColor="background1" w:themeShade="80"/>
-                      <w:lang w:val="en-GB"/>
-                    </w:rPr>
-                    <w:t>status,BorderLayout.PAGE_END</w:t>
-                  </w:r>
-                  <w:proofErr w:type="spellEnd"/>
-                  <w:r>
-                    <w:rPr>
-                      <w:color w:val="808080" w:themeColor="background1" w:themeShade="80"/>
-                      <w:lang w:val="en-GB"/>
-                    </w:rPr>
-                    <w:t>);</w:t>
-                  </w:r>
-                </w:p>
-                <w:p>
-                  <w:pPr>
-                    <w:spacing w:after="0" w:line="240" w:lineRule="auto"/>
-                    <w:rPr>
-                      <w:color w:val="808080" w:themeColor="background1" w:themeShade="80"/>
-                      <w:lang w:val="en-GB"/>
-                    </w:rPr>
-                  </w:pPr>
-                  <w:r>
-                    <w:rPr>
-                      <w:color w:val="808080" w:themeColor="background1" w:themeShade="80"/>
-                      <w:lang w:val="en-GB"/>
-                    </w:rPr>
-                    <w:tab/>
-                  </w:r>
-                  <w:r>
-                    <w:rPr>
-                      <w:color w:val="808080" w:themeColor="background1" w:themeShade="80"/>
-                      <w:lang w:val="en-GB"/>
-                    </w:rPr>
-                    <w:tab/>
-                  </w:r>
-                </w:p>
-                <w:p>
-                  <w:pPr>
-                    <w:spacing w:after="0" w:line="240" w:lineRule="auto"/>
-                    <w:rPr>
-                      <w:color w:val="808080" w:themeColor="background1" w:themeShade="80"/>
-                      <w:lang w:val="en-GB"/>
-                    </w:rPr>
-                  </w:pPr>
-                  <w:r>
-                    <w:rPr>
-                      <w:color w:val="808080" w:themeColor="background1" w:themeShade="80"/>
-                      <w:lang w:val="en-GB"/>
-                    </w:rPr>
-                    <w:tab/>
-                  </w:r>
-                  <w:r>
-                    <w:rPr>
-                      <w:color w:val="808080" w:themeColor="background1" w:themeShade="80"/>
-                      <w:lang w:val="en-GB"/>
-                    </w:rPr>
-                    <w:tab/>
-                  </w:r>
-                  <w:proofErr w:type="spellStart"/>
-                  <w:proofErr w:type="gramStart"/>
-                  <w:r>
-                    <w:rPr>
-                      <w:color w:val="808080" w:themeColor="background1" w:themeShade="80"/>
-                      <w:lang w:val="en-GB"/>
-                    </w:rPr>
-                    <w:t>this.setBorder</w:t>
-                  </w:r>
-                  <w:proofErr w:type="spellEnd"/>
-                  <w:r>
-                    <w:rPr>
-                      <w:color w:val="808080" w:themeColor="background1" w:themeShade="80"/>
-                      <w:lang w:val="en-GB"/>
-                    </w:rPr>
-                    <w:t>(</w:t>
-                  </w:r>
-                  <w:proofErr w:type="gramEnd"/>
-                  <w:r>
-                    <w:rPr>
-                      <w:color w:val="808080" w:themeColor="background1" w:themeShade="80"/>
-                      <w:lang w:val="en-GB"/>
-                    </w:rPr>
-                    <w:t xml:space="preserve">new </w:t>
-                  </w:r>
-                  <w:proofErr w:type="spellStart"/>
-                  <w:r>
-                    <w:rPr>
-                      <w:color w:val="808080" w:themeColor="background1" w:themeShade="80"/>
-                      <w:lang w:val="en-GB"/>
-                    </w:rPr>
-                    <w:t>EmptyBorder</w:t>
-                  </w:r>
-                  <w:proofErr w:type="spellEnd"/>
-                  <w:r>
-                    <w:rPr>
-                      <w:color w:val="808080" w:themeColor="background1" w:themeShade="80"/>
-                      <w:lang w:val="en-GB"/>
-                    </w:rPr>
-                    <w:t>(20,20,20,20));</w:t>
-                  </w:r>
-                </w:p>
-                <w:p>
-                  <w:pPr>
-                    <w:spacing w:after="0" w:line="240" w:lineRule="auto"/>
-                    <w:rPr>
-                      <w:color w:val="808080" w:themeColor="background1" w:themeShade="80"/>
-                      <w:lang w:val="en-GB"/>
-                    </w:rPr>
-                  </w:pPr>
-                  <w:r>
-                    <w:rPr>
-                      <w:color w:val="808080" w:themeColor="background1" w:themeShade="80"/>
-                      <w:lang w:val="en-GB"/>
-                    </w:rPr>
-                    <w:tab/>
-                    <w:t>}</w:t>
-                  </w:r>
-                </w:p>
-                <w:p>
-                  <w:pPr>
-                    <w:spacing w:after="0" w:line="240" w:lineRule="auto"/>
-                    <w:rPr>
-                      <w:color w:val="808080" w:themeColor="background1" w:themeShade="80"/>
-                      <w:lang w:val="en-GB"/>
-                    </w:rPr>
-                  </w:pPr>
-                  <w:r>
-                    <w:rPr>
-                      <w:color w:val="808080" w:themeColor="background1" w:themeShade="80"/>
-                      <w:lang w:val="en-GB"/>
-                    </w:rPr>
-                    <w:tab/>
-                  </w:r>
-                </w:p>
-                <w:p>
-                  <w:pPr>
-                    <w:spacing w:after="0" w:line="240" w:lineRule="auto"/>
-                    <w:rPr>
-                      <w:color w:val="808080" w:themeColor="background1" w:themeShade="80"/>
-                      <w:lang w:val="en-GB"/>
-                    </w:rPr>
-                  </w:pPr>
-                  <w:r>
-                    <w:rPr>
-                      <w:color w:val="808080" w:themeColor="background1" w:themeShade="80"/>
-                      <w:lang w:val="en-GB"/>
-                    </w:rPr>
-                    <w:tab/>
-                    <w:t>/**</w:t>
-                  </w:r>
-                </w:p>
-                <w:p>
-                  <w:pPr>
-                    <w:spacing w:after="0" w:line="240" w:lineRule="auto"/>
-                    <w:rPr>
-                      <w:color w:val="808080" w:themeColor="background1" w:themeShade="80"/>
-                      <w:lang w:val="en-GB"/>
-                    </w:rPr>
-                  </w:pPr>
-                  <w:r>
-                    <w:rPr>
-                      <w:color w:val="808080" w:themeColor="background1" w:themeShade="80"/>
-                      <w:lang w:val="en-GB"/>
-                    </w:rPr>
-                    <w:tab/>
-                    <w:t xml:space="preserve"> * Test UI</w:t>
-                  </w:r>
-                </w:p>
-                <w:p>
-                  <w:pPr>
-                    <w:spacing w:after="0" w:line="240" w:lineRule="auto"/>
-                    <w:rPr>
-                      <w:color w:val="808080" w:themeColor="background1" w:themeShade="80"/>
-                      <w:lang w:val="en-GB"/>
-                    </w:rPr>
-                  </w:pPr>
-                  <w:r>
-                    <w:rPr>
-                      <w:color w:val="808080" w:themeColor="background1" w:themeShade="80"/>
-                      <w:lang w:val="en-GB"/>
-                    </w:rPr>
-                    <w:tab/>
-                    <w:t xml:space="preserve"> * @</w:t>
-                  </w:r>
-                  <w:proofErr w:type="spellStart"/>
-                  <w:r>
-                    <w:rPr>
-                      <w:color w:val="808080" w:themeColor="background1" w:themeShade="80"/>
-                      <w:lang w:val="en-GB"/>
-                    </w:rPr>
-                    <w:t>param</w:t>
-                  </w:r>
-                  <w:proofErr w:type="spellEnd"/>
-                  <w:r>
-                    <w:rPr>
-                      <w:color w:val="808080" w:themeColor="background1" w:themeShade="80"/>
-                      <w:lang w:val="en-GB"/>
-                    </w:rPr>
-                    <w:t xml:space="preserve"> </w:t>
-                  </w:r>
-                  <w:proofErr w:type="spellStart"/>
-                  <w:r>
-                    <w:rPr>
-                      <w:color w:val="808080" w:themeColor="background1" w:themeShade="80"/>
-                      <w:lang w:val="en-GB"/>
-                    </w:rPr>
-                    <w:t>args</w:t>
-                  </w:r>
-                  <w:proofErr w:type="spellEnd"/>
-                </w:p>
-                <w:p>
-                  <w:pPr>
-                    <w:spacing w:after="0" w:line="240" w:lineRule="auto"/>
-                    <w:rPr>
-                      <w:color w:val="808080" w:themeColor="background1" w:themeShade="80"/>
-                      <w:lang w:val="en-GB"/>
-                    </w:rPr>
-                  </w:pPr>
-                  <w:r>
-                    <w:rPr>
-                      <w:color w:val="808080" w:themeColor="background1" w:themeShade="80"/>
-                      <w:lang w:val="en-GB"/>
-                    </w:rPr>
-                    <w:tab/>
-                    <w:t xml:space="preserve"> */</w:t>
-                  </w:r>
-                </w:p>
-                <w:p>
-                  <w:pPr>
-                    <w:spacing w:after="0" w:line="240" w:lineRule="auto"/>
-                    <w:rPr>
-                      <w:color w:val="808080" w:themeColor="background1" w:themeShade="80"/>
-                      <w:lang w:val="en-GB"/>
-                    </w:rPr>
-                  </w:pPr>
-                  <w:r>
-                    <w:rPr>
-                      <w:color w:val="808080" w:themeColor="background1" w:themeShade="80"/>
-                      <w:lang w:val="en-GB"/>
-                    </w:rPr>
-                    <w:tab/>
-                  </w:r>
-                  <w:proofErr w:type="gramStart"/>
-                  <w:r>
-                    <w:rPr>
-                      <w:color w:val="808080" w:themeColor="background1" w:themeShade="80"/>
-                      <w:lang w:val="en-GB"/>
-                    </w:rPr>
-                    <w:t>public</w:t>
-                  </w:r>
-                  <w:proofErr w:type="gramEnd"/>
-                  <w:r>
-                    <w:rPr>
-                      <w:color w:val="808080" w:themeColor="background1" w:themeShade="80"/>
-                      <w:lang w:val="en-GB"/>
-                    </w:rPr>
-                    <w:t xml:space="preserve"> static void main(String... </w:t>
-                  </w:r>
-                  <w:proofErr w:type="spellStart"/>
-                  <w:r>
-                    <w:rPr>
-                      <w:color w:val="808080" w:themeColor="background1" w:themeShade="80"/>
-                      <w:lang w:val="en-GB"/>
-                    </w:rPr>
-                    <w:t>args</w:t>
-                  </w:r>
-                  <w:proofErr w:type="spellEnd"/>
-                  <w:r>
-                    <w:rPr>
-                      <w:color w:val="808080" w:themeColor="background1" w:themeShade="80"/>
-                      <w:lang w:val="en-GB"/>
-                    </w:rPr>
-                    <w:t>){</w:t>
-                  </w:r>
-                </w:p>
-                <w:p>
-                  <w:pPr>
-                    <w:spacing w:after="0" w:line="240" w:lineRule="auto"/>
-                    <w:rPr>
-                      <w:color w:val="808080" w:themeColor="background1" w:themeShade="80"/>
-                      <w:lang w:val="en-GB"/>
-                    </w:rPr>
-                  </w:pPr>
-                  <w:r>
-                    <w:rPr>
-                      <w:color w:val="808080" w:themeColor="background1" w:themeShade="80"/>
-                      <w:lang w:val="en-GB"/>
-                    </w:rPr>
-                    <w:tab/>
-                  </w:r>
-                  <w:r>
-                    <w:rPr>
-                      <w:color w:val="808080" w:themeColor="background1" w:themeShade="80"/>
-                      <w:lang w:val="en-GB"/>
-                    </w:rPr>
-                    <w:tab/>
-                  </w:r>
-                  <w:proofErr w:type="spellStart"/>
-                  <w:r>
-                    <w:rPr>
-                      <w:color w:val="808080" w:themeColor="background1" w:themeShade="80"/>
-                      <w:lang w:val="en-GB"/>
-                    </w:rPr>
-                    <w:t>JFrame</w:t>
-                  </w:r>
-                  <w:proofErr w:type="spellEnd"/>
-                  <w:r>
-                    <w:rPr>
-                      <w:color w:val="808080" w:themeColor="background1" w:themeShade="80"/>
-                      <w:lang w:val="en-GB"/>
-                    </w:rPr>
-                    <w:t xml:space="preserve"> window = new </w:t>
-                  </w:r>
-                  <w:proofErr w:type="spellStart"/>
-                  <w:proofErr w:type="gramStart"/>
-                  <w:r>
-                    <w:rPr>
-                      <w:color w:val="808080" w:themeColor="background1" w:themeShade="80"/>
-                      <w:lang w:val="en-GB"/>
-                    </w:rPr>
-                    <w:t>JFrame</w:t>
-                  </w:r>
-                  <w:proofErr w:type="spellEnd"/>
-                  <w:r>
-                    <w:rPr>
-                      <w:color w:val="808080" w:themeColor="background1" w:themeShade="80"/>
-                      <w:lang w:val="en-GB"/>
-                    </w:rPr>
-                    <w:t>(</w:t>
-                  </w:r>
-                  <w:proofErr w:type="gramEnd"/>
-                  <w:r>
-                    <w:rPr>
-                      <w:color w:val="808080" w:themeColor="background1" w:themeShade="80"/>
-                      <w:lang w:val="en-GB"/>
-                    </w:rPr>
-                    <w:t>);</w:t>
-                  </w:r>
-                </w:p>
-                <w:p>
-                  <w:pPr>
-                    <w:spacing w:after="0" w:line="240" w:lineRule="auto"/>
-                    <w:rPr>
-                      <w:color w:val="808080" w:themeColor="background1" w:themeShade="80"/>
-                      <w:lang w:val="en-GB"/>
-                    </w:rPr>
-                  </w:pPr>
-                  <w:r>
-                    <w:rPr>
-                      <w:color w:val="808080" w:themeColor="background1" w:themeShade="80"/>
-                      <w:lang w:val="en-GB"/>
-                    </w:rPr>
-                    <w:tab/>
-                  </w:r>
-                  <w:r>
-                    <w:rPr>
-                      <w:color w:val="808080" w:themeColor="background1" w:themeShade="80"/>
-                      <w:lang w:val="en-GB"/>
-                    </w:rPr>
-                    <w:tab/>
-                  </w:r>
-                  <w:proofErr w:type="spellStart"/>
-                  <w:proofErr w:type="gramStart"/>
-                  <w:r>
-                    <w:rPr>
-                      <w:color w:val="808080" w:themeColor="background1" w:themeShade="80"/>
-                      <w:lang w:val="en-GB"/>
-                    </w:rPr>
-                    <w:t>window.setContentPane</w:t>
-                  </w:r>
-                  <w:proofErr w:type="spellEnd"/>
-                  <w:r>
-                    <w:rPr>
-                      <w:color w:val="808080" w:themeColor="background1" w:themeShade="80"/>
-                      <w:lang w:val="en-GB"/>
-                    </w:rPr>
-                    <w:t>(</w:t>
-                  </w:r>
-                  <w:proofErr w:type="gramEnd"/>
-                  <w:r>
-                    <w:rPr>
-                      <w:color w:val="808080" w:themeColor="background1" w:themeShade="80"/>
-                      <w:lang w:val="en-GB"/>
-                    </w:rPr>
-                    <w:t xml:space="preserve">new </w:t>
-                  </w:r>
-                  <w:proofErr w:type="spellStart"/>
-                  <w:r>
-                    <w:rPr>
-                      <w:color w:val="808080" w:themeColor="background1" w:themeShade="80"/>
-                      <w:lang w:val="en-GB"/>
-                    </w:rPr>
-                    <w:t>EnterPanel</w:t>
-                  </w:r>
-                  <w:proofErr w:type="spellEnd"/>
-                  <w:r>
-                    <w:rPr>
-                      <w:color w:val="808080" w:themeColor="background1" w:themeShade="80"/>
-                      <w:lang w:val="en-GB"/>
-                    </w:rPr>
-                    <w:t>());</w:t>
-                  </w:r>
-                </w:p>
-                <w:p>
-                  <w:pPr>
-                    <w:spacing w:after="0" w:line="240" w:lineRule="auto"/>
-                    <w:rPr>
-                      <w:color w:val="808080" w:themeColor="background1" w:themeShade="80"/>
-                      <w:lang w:val="en-GB"/>
-                    </w:rPr>
-                  </w:pPr>
-                  <w:r>
-                    <w:rPr>
-                      <w:color w:val="808080" w:themeColor="background1" w:themeShade="80"/>
-                      <w:lang w:val="en-GB"/>
-                    </w:rPr>
-                    <w:tab/>
-                  </w:r>
-                  <w:r>
-                    <w:rPr>
-                      <w:color w:val="808080" w:themeColor="background1" w:themeShade="80"/>
-                      <w:lang w:val="en-GB"/>
-                    </w:rPr>
-                    <w:tab/>
-                  </w:r>
-                  <w:proofErr w:type="spellStart"/>
-                  <w:proofErr w:type="gramStart"/>
-                  <w:r>
-                    <w:rPr>
-                      <w:color w:val="808080" w:themeColor="background1" w:themeShade="80"/>
-                      <w:lang w:val="en-GB"/>
-                    </w:rPr>
-                    <w:t>window.setVisible</w:t>
-                  </w:r>
-                  <w:proofErr w:type="spellEnd"/>
-                  <w:r>
-                    <w:rPr>
-                      <w:color w:val="808080" w:themeColor="background1" w:themeShade="80"/>
-                      <w:lang w:val="en-GB"/>
-                    </w:rPr>
-                    <w:t>(</w:t>
-                  </w:r>
-                  <w:proofErr w:type="gramEnd"/>
-                  <w:r>
-                    <w:rPr>
-                      <w:color w:val="808080" w:themeColor="background1" w:themeShade="80"/>
-                      <w:lang w:val="en-GB"/>
-                    </w:rPr>
-                    <w:t>true);</w:t>
-                  </w:r>
-                </w:p>
-                <w:p>
-                  <w:pPr>
-                    <w:spacing w:after="0" w:line="240" w:lineRule="auto"/>
-                    <w:rPr>
-                      <w:color w:val="808080" w:themeColor="background1" w:themeShade="80"/>
-                      <w:lang w:val="en-GB"/>
-                    </w:rPr>
-                  </w:pPr>
-                  <w:r>
-                    <w:rPr>
-                      <w:color w:val="808080" w:themeColor="background1" w:themeShade="80"/>
-                      <w:lang w:val="en-GB"/>
-                    </w:rPr>
-                    <w:tab/>
-                  </w:r>
-                  <w:r>
-                    <w:rPr>
-                      <w:color w:val="808080" w:themeColor="background1" w:themeShade="80"/>
-                      <w:lang w:val="en-GB"/>
-                    </w:rPr>
-                    <w:tab/>
-                  </w:r>
-                  <w:proofErr w:type="spellStart"/>
-                  <w:proofErr w:type="gramStart"/>
-                  <w:r>
-                    <w:rPr>
-                      <w:color w:val="808080" w:themeColor="background1" w:themeShade="80"/>
-                      <w:lang w:val="en-GB"/>
-                    </w:rPr>
-                    <w:t>window.setDefaultCloseOperation</w:t>
-                  </w:r>
-                  <w:proofErr w:type="spellEnd"/>
-                  <w:r>
-                    <w:rPr>
-                      <w:color w:val="808080" w:themeColor="background1" w:themeShade="80"/>
-                      <w:lang w:val="en-GB"/>
-                    </w:rPr>
-                    <w:t>(</w:t>
-                  </w:r>
-                  <w:proofErr w:type="spellStart"/>
-                  <w:proofErr w:type="gramEnd"/>
-                  <w:r>
-                    <w:rPr>
-                      <w:color w:val="808080" w:themeColor="background1" w:themeShade="80"/>
-                      <w:lang w:val="en-GB"/>
-                    </w:rPr>
-                    <w:t>JFrame.EXIT_ON_CLOSE</w:t>
-                  </w:r>
-                  <w:proofErr w:type="spellEnd"/>
-                  <w:r>
-                    <w:rPr>
-                      <w:color w:val="808080" w:themeColor="background1" w:themeShade="80"/>
-                      <w:lang w:val="en-GB"/>
-                    </w:rPr>
-                    <w:t>);</w:t>
-                  </w:r>
-                </w:p>
-                <w:p>
-                  <w:pPr>
-                    <w:spacing w:after="0" w:line="240" w:lineRule="auto"/>
-                    <w:rPr>
-                      <w:color w:val="808080" w:themeColor="background1" w:themeShade="80"/>
-                      <w:lang w:val="en-GB"/>
-                    </w:rPr>
-                  </w:pPr>
-                  <w:r>
-                    <w:rPr>
-                      <w:color w:val="808080" w:themeColor="background1" w:themeShade="80"/>
-                      <w:lang w:val="en-GB"/>
-                    </w:rPr>
-                    <w:tab/>
-                  </w:r>
-                  <w:r>
-                    <w:rPr>
-                      <w:color w:val="808080" w:themeColor="background1" w:themeShade="80"/>
-                      <w:lang w:val="en-GB"/>
-                    </w:rPr>
-                    <w:tab/>
-                  </w:r>
-                  <w:proofErr w:type="spellStart"/>
-                  <w:proofErr w:type="gramStart"/>
-                  <w:r>
-                    <w:rPr>
-                      <w:color w:val="808080" w:themeColor="background1" w:themeShade="80"/>
-                      <w:lang w:val="en-GB"/>
-                    </w:rPr>
-                    <w:t>window.setSize</w:t>
-                  </w:r>
-                  <w:proofErr w:type="spellEnd"/>
-                  <w:r>
-                    <w:rPr>
-                      <w:color w:val="808080" w:themeColor="background1" w:themeShade="80"/>
-                      <w:lang w:val="en-GB"/>
-                    </w:rPr>
-                    <w:t>(</w:t>
-                  </w:r>
-                  <w:proofErr w:type="gramEnd"/>
-                  <w:r>
-                    <w:rPr>
-                      <w:color w:val="808080" w:themeColor="background1" w:themeShade="80"/>
-                      <w:lang w:val="en-GB"/>
-                    </w:rPr>
-                    <w:t>680, 520);</w:t>
-                  </w:r>
-                </w:p>
-                <w:p>
-                  <w:pPr>
-                    <w:spacing w:after="0" w:line="240" w:lineRule="auto"/>
-                    <w:rPr>
-                      <w:color w:val="808080" w:themeColor="background1" w:themeShade="80"/>
-                      <w:lang w:val="en-GB"/>
-                    </w:rPr>
-                  </w:pPr>
-                  <w:r>
-                    <w:rPr>
-                      <w:color w:val="808080" w:themeColor="background1" w:themeShade="80"/>
-                      <w:lang w:val="en-GB"/>
-                    </w:rPr>
-                    <w:tab/>
-                    <w:t>}</w:t>
-                  </w:r>
-                </w:p>
-                <w:p>
-                  <w:pPr>
-                    <w:spacing w:after="0" w:line="240" w:lineRule="auto"/>
-                    <w:rPr>
-                      <w:color w:val="808080" w:themeColor="background1" w:themeShade="80"/>
-                      <w:lang w:val="en-GB"/>
-                    </w:rPr>
-                  </w:pPr>
-                  <w:r>
-                    <w:rPr>
-                      <w:color w:val="808080" w:themeColor="background1" w:themeShade="80"/>
-                      <w:lang w:val="en-GB"/>
-                    </w:rPr>
-                    <w:t>}</w:t>
-                  </w:r>
-                </w:p>
-              </w:txbxContent>
-            </v:textbox>
-            <w10:wrap type="none"/>
-            <w10:anchorlock/>
-          </v:shape>
-        </w:pict>
+          <w:lang w:val="en-GB" w:eastAsia="en-GB"/>
+        </w:rPr>
+        <w:drawing>
+          <wp:inline distT="0" distB="0" distL="0" distR="0">
+            <wp:extent cx="4143954" cy="1724266"/>
+            <wp:effectExtent l="19050" t="0" r="8946" b="0"/>
+            <wp:docPr id="8" name="Picture 7" descr="code05.PNG"/>
+            <wp:cNvGraphicFramePr>
+              <a:graphicFrameLocks xmlns:a="http://schemas.openxmlformats.org/drawingml/2006/main" noChangeAspect="1"/>
+            </wp:cNvGraphicFramePr>
+            <a:graphic xmlns:a="http://schemas.openxmlformats.org/drawingml/2006/main">
+              <a:graphicData uri="http://schemas.openxmlformats.org/drawingml/2006/picture">
+                <pic:pic xmlns:pic="http://schemas.openxmlformats.org/drawingml/2006/picture">
+                  <pic:nvPicPr>
+                    <pic:cNvPr id="0" name="code05.PNG"/>
+                    <pic:cNvPicPr/>
+                  </pic:nvPicPr>
+                  <pic:blipFill>
+                    <a:blip r:embed="rId7" cstate="print"/>
+                    <a:stretch>
+                      <a:fillRect/>
+                    </a:stretch>
+                  </pic:blipFill>
+                  <pic:spPr>
+                    <a:xfrm>
+                      <a:off x="0" y="0"/>
+                      <a:ext cx="4143954" cy="1724266"/>
+                    </a:xfrm>
+                    <a:prstGeom prst="rect">
+                      <a:avLst/>
+                    </a:prstGeom>
+                  </pic:spPr>
+                </pic:pic>
+              </a:graphicData>
+            </a:graphic>
+          </wp:inline>
+        </w:drawing>
+      </w:r>
+    </w:p>
+    <w:p>
+      <w:pPr>
+        <w:pStyle w:val="ListParagraph"/>
+        <w:numPr>
+          <w:ilvl w:val="0"/>
+          <w:numId w:val="3"/>
+        </w:numPr>
+        <w:rPr>
+          <w:b/>
+          <w:sz w:val="28"/>
+          <w:lang w:val="en-GB"/>
+        </w:rPr>
+      </w:pPr>
+      <w:r>
+        <w:rPr>
+          <w:b/>
+          <w:sz w:val="28"/>
+          <w:lang w:val="en-GB"/>
+        </w:rPr>
+        <w:t>Run this class and you should see the window below.</w:t>
       </w:r>
     </w:p>
     <w:p>
@@ -3661,7 +1601,7 @@
                     <pic:cNvPicPr/>
                   </pic:nvPicPr>
                   <pic:blipFill>
-                    <a:blip r:embed="rId5" cstate="print"/>
+                    <a:blip r:embed="rId8" cstate="print"/>
                     <a:stretch>
                       <a:fillRect/>
                     </a:stretch>
@@ -3705,18 +1645,67 @@
     <w:p>
       <w:pPr>
         <w:pStyle w:val="ListParagraph"/>
-        <w:rPr>
-          <w:b/>
-          <w:sz w:val="28"/>
-          <w:lang w:val="en-GB"/>
-        </w:rPr>
-      </w:pPr>
-      <w:r>
-        <w:rPr>
-          <w:b/>
-          <w:noProof/>
-          <w:sz w:val="28"/>
-          <w:lang w:val="en-GB" w:eastAsia="en-GB"/>
+        <w:numPr>
+          <w:ilvl w:val="0"/>
+          <w:numId w:val="3"/>
+        </w:numPr>
+        <w:rPr>
+          <w:b/>
+          <w:sz w:val="28"/>
+          <w:lang w:val="en-GB"/>
+        </w:rPr>
+      </w:pPr>
+      <w:r>
+        <w:rPr>
+          <w:b/>
+          <w:sz w:val="28"/>
+          <w:lang w:val="en-GB"/>
+        </w:rPr>
+        <w:t>Now create a new class and name it “</w:t>
+      </w:r>
+      <w:proofErr w:type="spellStart"/>
+      <w:r>
+        <w:rPr>
+          <w:b/>
+          <w:sz w:val="28"/>
+          <w:lang w:val="en-GB"/>
+        </w:rPr>
+        <w:t>ChatPanel</w:t>
+      </w:r>
+      <w:proofErr w:type="spellEnd"/>
+      <w:r>
+        <w:rPr>
+          <w:b/>
+          <w:sz w:val="28"/>
+          <w:lang w:val="en-GB"/>
+        </w:rPr>
+        <w:t>”</w:t>
+      </w:r>
+    </w:p>
+    <w:p>
+      <w:pPr>
+        <w:pStyle w:val="ListParagraph"/>
+        <w:rPr>
+          <w:b/>
+          <w:sz w:val="28"/>
+          <w:lang w:val="en-GB"/>
+        </w:rPr>
+      </w:pPr>
+    </w:p>
+    <w:p>
+      <w:pPr>
+        <w:pStyle w:val="ListParagraph"/>
+        <w:rPr>
+          <w:b/>
+          <w:sz w:val="28"/>
+          <w:lang w:val="en-GB"/>
+        </w:rPr>
+      </w:pPr>
+      <w:r>
+        <w:rPr>
+          <w:b/>
+          <w:sz w:val="28"/>
+          <w:lang w:val="en-GB"/>
         </w:rPr>
       </w:r>
       <w:r>
@@ -3726,6 +1715,10 @@
           <w:lang w:val="en-GB"/>
         </w:rPr>
         <w:pict>
+          <v:shapetype id="_x0000_t202" coordsize="21600,21600" o:spt="202" path="m,l,21600r21600,l21600,xe">
+            <v:stroke joinstyle="miter"/>
+            <v:path gradientshapeok="t" o:connecttype="rect"/>
+          </v:shapetype>
           <v:shape id="_x0000_s1027" type="#_x0000_t202" style="width:481.15pt;height:1583.9pt;mso-position-horizontal-relative:char;mso-position-vertical-relative:line;mso-width-relative:margin;mso-height-relative:margin" fillcolor="#0d0d0d [3069]">
             <v:textbox>
               <w:txbxContent>
@@ -6911,7 +4904,7 @@
                     <pic:cNvPicPr/>
                   </pic:nvPicPr>
                   <pic:blipFill>
-                    <a:blip r:embed="rId6" cstate="print"/>
+                    <a:blip r:embed="rId9" cstate="print"/>
                     <a:stretch>
                       <a:fillRect/>
                     </a:stretch>
@@ -6944,6 +4937,15 @@
     </w:p>
     <w:p>
       <w:pPr>
+        <w:rPr>
+          <w:b/>
+          <w:sz w:val="28"/>
+          <w:lang w:val="en-GB"/>
+        </w:rPr>
+      </w:pPr>
+    </w:p>
+    <w:p>
+      <w:pPr>
         <w:pStyle w:val="ListParagraph"/>
         <w:rPr>
           <w:b/>
@@ -7077,7 +5079,15 @@
           <w:sz w:val="28"/>
           <w:lang w:val="en-GB"/>
         </w:rPr>
-        <w:t>Create a new class that extends the “</w:t>
+        <w:t>Create a new class that</w:t>
+      </w:r>
+      <w:r>
+        <w:rPr>
+          <w:b/>
+          <w:sz w:val="28"/>
+          <w:lang w:val="en-GB"/>
+        </w:rPr>
+        <w:t xml:space="preserve"> extends the “</w:t>
       </w:r>
       <w:proofErr w:type="spellStart"/>
       <w:r>
@@ -7095,8 +5105,54 @@
           <w:sz w:val="28"/>
           <w:lang w:val="en-GB"/>
         </w:rPr>
-        <w:t>” class.</w:t>
-      </w:r>
+        <w:t>” class</w:t>
+      </w:r>
+      <w:proofErr w:type="gramStart"/>
+      <w:r>
+        <w:rPr>
+          <w:b/>
+          <w:sz w:val="28"/>
+          <w:lang w:val="en-GB"/>
+        </w:rPr>
+        <w:t>,  namely</w:t>
+      </w:r>
+      <w:proofErr w:type="gramEnd"/>
+      <w:r>
+        <w:rPr>
+          <w:b/>
+          <w:sz w:val="28"/>
+          <w:lang w:val="en-GB"/>
+        </w:rPr>
+        <w:t xml:space="preserve"> “</w:t>
+      </w:r>
+      <w:proofErr w:type="spellStart"/>
+      <w:r>
+        <w:rPr>
+          <w:b/>
+          <w:sz w:val="28"/>
+          <w:lang w:val="en-GB"/>
+        </w:rPr>
+        <w:t>myClassEngine</w:t>
+      </w:r>
+      <w:proofErr w:type="spellEnd"/>
+      <w:r>
+        <w:rPr>
+          <w:b/>
+          <w:sz w:val="28"/>
+          <w:lang w:val="en-GB"/>
+        </w:rPr>
+        <w:t>”.</w:t>
+      </w:r>
+    </w:p>
+    <w:p>
+      <w:pPr>
+        <w:pStyle w:val="ListParagraph"/>
+        <w:rPr>
+          <w:b/>
+          <w:sz w:val="28"/>
+          <w:lang w:val="en-GB"/>
+        </w:rPr>
+      </w:pPr>
     </w:p>
     <w:p>
       <w:pPr>
@@ -7117,23 +5173,31 @@
           <w:sz w:val="28"/>
           <w:lang w:val="en-GB"/>
         </w:rPr>
-        <w:t>Show them this</w:t>
-      </w:r>
-      <w:r>
-        <w:rPr>
-          <w:b/>
-          <w:sz w:val="28"/>
-          <w:lang w:val="en-GB"/>
-        </w:rPr>
-        <w:t xml:space="preserve"> implementation </w:t>
-      </w:r>
-      <w:r>
-        <w:rPr>
-          <w:b/>
-          <w:sz w:val="28"/>
-          <w:lang w:val="en-GB"/>
-        </w:rPr>
-        <w:t>of the “</w:t>
+        <w:t>Now Implement</w:t>
+      </w:r>
+      <w:r>
+        <w:rPr>
+          <w:b/>
+          <w:sz w:val="28"/>
+          <w:lang w:val="en-GB"/>
+        </w:rPr>
+        <w:t xml:space="preserve"> the </w:t>
+      </w:r>
+      <w:r>
+        <w:rPr>
+          <w:b/>
+          <w:sz w:val="28"/>
+          <w:lang w:val="en-GB"/>
+        </w:rPr>
+        <w:t xml:space="preserve">method </w:t>
+      </w:r>
+      <w:r>
+        <w:rPr>
+          <w:b/>
+          <w:sz w:val="28"/>
+          <w:lang w:val="en-GB"/>
+        </w:rPr>
+        <w:t>“</w:t>
       </w:r>
       <w:proofErr w:type="spellStart"/>
       <w:proofErr w:type="gramStart"/>
@@ -7169,15 +5233,7 @@
           <w:sz w:val="28"/>
           <w:lang w:val="en-GB"/>
         </w:rPr>
-        <w:t xml:space="preserve"> me</w:t>
-      </w:r>
-      <w:r>
-        <w:rPr>
-          <w:b/>
-          <w:sz w:val="28"/>
-          <w:lang w:val="en-GB"/>
-        </w:rPr>
-        <w:t>thod.</w:t>
+        <w:t>.</w:t>
       </w:r>
     </w:p>
     <w:p>
@@ -7190,6 +5246,10 @@
         </w:rPr>
       </w:pPr>
       <w:r>
+        <w:rPr>
+          <w:lang w:val="en-GB"/>
+        </w:rPr>
+        <w:lastRenderedPageBreak/>
         <w:t xml:space="preserve">                                           </w:t>
       </w:r>
       <w:r>
@@ -7197,392 +5257,43 @@
           <w:b/>
           <w:noProof/>
           <w:sz w:val="28"/>
-          <w:lang w:val="en-GB" w:eastAsia="zh-TW"/>
-        </w:rPr>
-      </w:r>
-      <w:r>
-        <w:rPr>
-          <w:b/>
-          <w:sz w:val="28"/>
-          <w:lang w:val="en-GB"/>
-        </w:rPr>
-        <w:pict>
-          <v:shape id="_x0000_s1029" type="#_x0000_t202" style="width:406.05pt;height:89.95pt;mso-height-percent:200;mso-position-horizontal-relative:char;mso-position-vertical-relative:line;mso-height-percent:200;mso-width-relative:margin;mso-height-relative:margin" fillcolor="black [3213]">
-            <v:textbox style="mso-fit-shape-to-text:t">
-              <w:txbxContent>
-                <w:p>
-                  <w:pPr>
-                    <w:autoSpaceDE w:val="0"/>
-                    <w:autoSpaceDN w:val="0"/>
-                    <w:adjustRightInd w:val="0"/>
-                    <w:spacing w:after="0" w:line="240" w:lineRule="auto"/>
-                    <w:rPr>
-                      <w:rFonts w:ascii="Consolas" w:hAnsi="Consolas" w:cs="Consolas"/>
-                      <w:color w:val="808080" w:themeColor="background1" w:themeShade="80"/>
-                      <w:sz w:val="20"/>
-                      <w:szCs w:val="20"/>
-                      <w:lang w:val="en-GB"/>
-                    </w:rPr>
-                  </w:pPr>
-                  <w:r>
-                    <w:rPr>
-                      <w:rFonts w:ascii="Consolas" w:hAnsi="Consolas" w:cs="Consolas"/>
-                      <w:color w:val="808080" w:themeColor="background1" w:themeShade="80"/>
-                      <w:sz w:val="20"/>
-                      <w:szCs w:val="20"/>
-                      <w:lang w:val="en-GB"/>
-                    </w:rPr>
-                    <w:tab/>
-                    <w:t>@Override</w:t>
-                  </w:r>
-                </w:p>
-                <w:p>
-                  <w:pPr>
-                    <w:autoSpaceDE w:val="0"/>
-                    <w:autoSpaceDN w:val="0"/>
-                    <w:adjustRightInd w:val="0"/>
-                    <w:spacing w:after="0" w:line="240" w:lineRule="auto"/>
-                    <w:rPr>
-                      <w:rFonts w:ascii="Consolas" w:hAnsi="Consolas" w:cs="Consolas"/>
-                      <w:color w:val="808080" w:themeColor="background1" w:themeShade="80"/>
-                      <w:sz w:val="20"/>
-                      <w:szCs w:val="20"/>
-                      <w:lang w:val="en-GB"/>
-                    </w:rPr>
-                  </w:pPr>
-                  <w:r>
-                    <w:rPr>
-                      <w:rFonts w:ascii="Consolas" w:hAnsi="Consolas" w:cs="Consolas"/>
-                      <w:color w:val="808080" w:themeColor="background1" w:themeShade="80"/>
-                      <w:sz w:val="20"/>
-                      <w:szCs w:val="20"/>
-                      <w:lang w:val="en-GB"/>
-                    </w:rPr>
-                    <w:tab/>
-                  </w:r>
-                  <w:proofErr w:type="gramStart"/>
-                  <w:r>
-                    <w:rPr>
-                      <w:rFonts w:ascii="Consolas" w:hAnsi="Consolas" w:cs="Consolas"/>
-                      <w:b/>
-                      <w:bCs/>
-                      <w:color w:val="808080" w:themeColor="background1" w:themeShade="80"/>
-                      <w:sz w:val="20"/>
-                      <w:szCs w:val="20"/>
-                      <w:lang w:val="en-GB"/>
-                    </w:rPr>
-                    <w:t>public</w:t>
-                  </w:r>
-                  <w:proofErr w:type="gramEnd"/>
-                  <w:r>
-                    <w:rPr>
-                      <w:rFonts w:ascii="Consolas" w:hAnsi="Consolas" w:cs="Consolas"/>
-                      <w:color w:val="808080" w:themeColor="background1" w:themeShade="80"/>
-                      <w:sz w:val="20"/>
-                      <w:szCs w:val="20"/>
-                      <w:lang w:val="en-GB"/>
-                    </w:rPr>
-                    <w:t xml:space="preserve"> </w:t>
-                  </w:r>
-                  <w:r>
-                    <w:rPr>
-                      <w:rFonts w:ascii="Consolas" w:hAnsi="Consolas" w:cs="Consolas"/>
-                      <w:b/>
-                      <w:bCs/>
-                      <w:color w:val="808080" w:themeColor="background1" w:themeShade="80"/>
-                      <w:sz w:val="20"/>
-                      <w:szCs w:val="20"/>
-                      <w:lang w:val="en-GB"/>
-                    </w:rPr>
-                    <w:t>void</w:t>
-                  </w:r>
-                  <w:r>
-                    <w:rPr>
-                      <w:rFonts w:ascii="Consolas" w:hAnsi="Consolas" w:cs="Consolas"/>
-                      <w:color w:val="808080" w:themeColor="background1" w:themeShade="80"/>
-                      <w:sz w:val="20"/>
-                      <w:szCs w:val="20"/>
-                      <w:lang w:val="en-GB"/>
-                    </w:rPr>
-                    <w:t xml:space="preserve"> </w:t>
-                  </w:r>
-                  <w:proofErr w:type="spellStart"/>
-                  <w:r>
-                    <w:rPr>
-                      <w:rFonts w:ascii="Consolas" w:hAnsi="Consolas" w:cs="Consolas"/>
-                      <w:color w:val="808080" w:themeColor="background1" w:themeShade="80"/>
-                      <w:sz w:val="20"/>
-                      <w:szCs w:val="20"/>
-                      <w:lang w:val="en-GB"/>
-                    </w:rPr>
-                    <w:t>setName</w:t>
-                  </w:r>
-                  <w:proofErr w:type="spellEnd"/>
-                  <w:r>
-                    <w:rPr>
-                      <w:rFonts w:ascii="Consolas" w:hAnsi="Consolas" w:cs="Consolas"/>
-                      <w:color w:val="808080" w:themeColor="background1" w:themeShade="80"/>
-                      <w:sz w:val="20"/>
-                      <w:szCs w:val="20"/>
-                      <w:lang w:val="en-GB"/>
-                    </w:rPr>
-                    <w:t>() {</w:t>
-                  </w:r>
-                </w:p>
-                <w:p>
-                  <w:pPr>
-                    <w:autoSpaceDE w:val="0"/>
-                    <w:autoSpaceDN w:val="0"/>
-                    <w:adjustRightInd w:val="0"/>
-                    <w:spacing w:after="0" w:line="240" w:lineRule="auto"/>
-                    <w:ind w:left="1440"/>
-                    <w:rPr>
-                      <w:rFonts w:ascii="Consolas" w:hAnsi="Consolas" w:cs="Consolas"/>
-                      <w:color w:val="808080" w:themeColor="background1" w:themeShade="80"/>
-                      <w:sz w:val="20"/>
-                      <w:szCs w:val="20"/>
-                      <w:lang w:val="en-GB"/>
-                    </w:rPr>
-                  </w:pPr>
-                  <w:proofErr w:type="spellStart"/>
-                  <w:r>
-                    <w:rPr>
-                      <w:rFonts w:ascii="Consolas" w:hAnsi="Consolas" w:cs="Consolas"/>
-                      <w:color w:val="808080" w:themeColor="background1" w:themeShade="80"/>
-                      <w:sz w:val="20"/>
-                      <w:szCs w:val="20"/>
-                      <w:lang w:val="en-GB"/>
-                    </w:rPr>
-                    <w:t>JTextField</w:t>
-                  </w:r>
-                  <w:proofErr w:type="spellEnd"/>
-                  <w:r>
-                    <w:rPr>
-                      <w:rFonts w:ascii="Consolas" w:hAnsi="Consolas" w:cs="Consolas"/>
-                      <w:color w:val="808080" w:themeColor="background1" w:themeShade="80"/>
-                      <w:sz w:val="20"/>
-                      <w:szCs w:val="20"/>
-                      <w:lang w:val="en-GB"/>
-                    </w:rPr>
-                    <w:t xml:space="preserve"> name = (</w:t>
-                  </w:r>
-                  <w:proofErr w:type="spellStart"/>
-                  <w:r>
-                    <w:rPr>
-                      <w:rFonts w:ascii="Consolas" w:hAnsi="Consolas" w:cs="Consolas"/>
-                      <w:color w:val="808080" w:themeColor="background1" w:themeShade="80"/>
-                      <w:sz w:val="20"/>
-                      <w:szCs w:val="20"/>
-                      <w:lang w:val="en-GB"/>
-                    </w:rPr>
-                    <w:t>JTextField</w:t>
-                  </w:r>
-                  <w:proofErr w:type="spellEnd"/>
-                  <w:proofErr w:type="gramStart"/>
-                  <w:r>
-                    <w:rPr>
-                      <w:rFonts w:ascii="Consolas" w:hAnsi="Consolas" w:cs="Consolas"/>
-                      <w:color w:val="808080" w:themeColor="background1" w:themeShade="80"/>
-                      <w:sz w:val="20"/>
-                      <w:szCs w:val="20"/>
-                      <w:lang w:val="en-GB"/>
-                    </w:rPr>
-                    <w:t>)</w:t>
-                  </w:r>
-                  <w:proofErr w:type="spellStart"/>
-                  <w:r>
-                    <w:rPr>
-                      <w:rFonts w:ascii="Consolas" w:hAnsi="Consolas" w:cs="Consolas"/>
-                      <w:color w:val="808080" w:themeColor="background1" w:themeShade="80"/>
-                      <w:sz w:val="20"/>
-                      <w:szCs w:val="20"/>
-                      <w:lang w:val="en-GB"/>
-                    </w:rPr>
-                    <w:t>fetchComponent</w:t>
-                  </w:r>
-                  <w:proofErr w:type="spellEnd"/>
-                  <w:proofErr w:type="gramEnd"/>
-                  <w:r>
-                    <w:rPr>
-                      <w:rFonts w:ascii="Consolas" w:hAnsi="Consolas" w:cs="Consolas"/>
-                      <w:color w:val="808080" w:themeColor="background1" w:themeShade="80"/>
-                      <w:sz w:val="20"/>
-                      <w:szCs w:val="20"/>
-                      <w:lang w:val="en-GB"/>
-                    </w:rPr>
-                    <w:t>(</w:t>
-                  </w:r>
-                  <w:r>
-                    <w:rPr>
-                      <w:rFonts w:ascii="Consolas" w:hAnsi="Consolas" w:cs="Consolas"/>
-                      <w:b/>
-                      <w:bCs/>
-                      <w:color w:val="808080" w:themeColor="background1" w:themeShade="80"/>
-                      <w:sz w:val="20"/>
-                      <w:szCs w:val="20"/>
-                      <w:lang w:val="en-GB"/>
-                    </w:rPr>
-                    <w:t>null</w:t>
-                  </w:r>
-                  <w:r>
-                    <w:rPr>
-                      <w:rFonts w:ascii="Consolas" w:hAnsi="Consolas" w:cs="Consolas"/>
-                      <w:color w:val="808080" w:themeColor="background1" w:themeShade="80"/>
-                      <w:sz w:val="20"/>
-                      <w:szCs w:val="20"/>
-                      <w:lang w:val="en-GB"/>
-                    </w:rPr>
-                    <w:t xml:space="preserve">, </w:t>
-                  </w:r>
-                  <w:r>
-                    <w:rPr>
-                      <w:rFonts w:ascii="Consolas" w:hAnsi="Consolas" w:cs="Consolas"/>
-                      <w:color w:val="808080" w:themeColor="background1" w:themeShade="80"/>
-                      <w:sz w:val="20"/>
-                      <w:szCs w:val="20"/>
-                      <w:lang w:val="en-GB"/>
-                    </w:rPr>
-                    <w:t>"</w:t>
-                  </w:r>
-                  <w:proofErr w:type="spellStart"/>
-                  <w:r>
-                    <w:rPr>
-                      <w:rFonts w:ascii="Consolas" w:hAnsi="Consolas" w:cs="Consolas"/>
-                      <w:color w:val="808080" w:themeColor="background1" w:themeShade="80"/>
-                      <w:sz w:val="20"/>
-                      <w:szCs w:val="20"/>
-                      <w:lang w:val="en-GB"/>
-                    </w:rPr>
-                    <w:t>nameField</w:t>
-                  </w:r>
-                  <w:proofErr w:type="spellEnd"/>
-                  <w:r>
-                    <w:rPr>
-                      <w:rFonts w:ascii="Consolas" w:hAnsi="Consolas" w:cs="Consolas"/>
-                      <w:color w:val="808080" w:themeColor="background1" w:themeShade="80"/>
-                      <w:sz w:val="20"/>
-                      <w:szCs w:val="20"/>
-                      <w:lang w:val="en-GB"/>
-                    </w:rPr>
-                    <w:t>");</w:t>
-                  </w:r>
-                </w:p>
-                <w:p>
-                  <w:pPr>
-                    <w:autoSpaceDE w:val="0"/>
-                    <w:autoSpaceDN w:val="0"/>
-                    <w:adjustRightInd w:val="0"/>
-                    <w:spacing w:after="0" w:line="240" w:lineRule="auto"/>
-                    <w:rPr>
-                      <w:rFonts w:ascii="Consolas" w:hAnsi="Consolas" w:cs="Consolas"/>
-                      <w:color w:val="808080" w:themeColor="background1" w:themeShade="80"/>
-                      <w:sz w:val="20"/>
-                      <w:szCs w:val="20"/>
-                      <w:lang w:val="en-GB"/>
-                    </w:rPr>
-                  </w:pPr>
-                  <w:r>
-                    <w:rPr>
-                      <w:rFonts w:ascii="Consolas" w:hAnsi="Consolas" w:cs="Consolas"/>
-                      <w:color w:val="808080" w:themeColor="background1" w:themeShade="80"/>
-                      <w:sz w:val="20"/>
-                      <w:szCs w:val="20"/>
-                      <w:lang w:val="en-GB"/>
-                    </w:rPr>
-                    <w:tab/>
-                  </w:r>
-                  <w:r>
-                    <w:rPr>
-                      <w:rFonts w:ascii="Consolas" w:hAnsi="Consolas" w:cs="Consolas"/>
-                      <w:color w:val="808080" w:themeColor="background1" w:themeShade="80"/>
-                      <w:sz w:val="20"/>
-                      <w:szCs w:val="20"/>
-                      <w:lang w:val="en-GB"/>
-                    </w:rPr>
-                    <w:tab/>
-                  </w:r>
-                  <w:r>
-                    <w:rPr>
-                      <w:rFonts w:ascii="Consolas" w:hAnsi="Consolas" w:cs="Consolas"/>
-                      <w:b/>
-                      <w:bCs/>
-                      <w:color w:val="808080" w:themeColor="background1" w:themeShade="80"/>
-                      <w:sz w:val="20"/>
-                      <w:szCs w:val="20"/>
-                      <w:lang w:val="en-GB"/>
-                    </w:rPr>
-                    <w:t>this</w:t>
-                  </w:r>
-                  <w:r>
-                    <w:rPr>
-                      <w:rFonts w:ascii="Consolas" w:hAnsi="Consolas" w:cs="Consolas"/>
-                      <w:color w:val="808080" w:themeColor="background1" w:themeShade="80"/>
-                      <w:sz w:val="20"/>
-                      <w:szCs w:val="20"/>
-                      <w:lang w:val="en-GB"/>
-                    </w:rPr>
-                    <w:t xml:space="preserve">.name = </w:t>
-                  </w:r>
-                  <w:proofErr w:type="spellStart"/>
-                  <w:proofErr w:type="gramStart"/>
-                  <w:r>
-                    <w:rPr>
-                      <w:rFonts w:ascii="Consolas" w:hAnsi="Consolas" w:cs="Consolas"/>
-                      <w:color w:val="808080" w:themeColor="background1" w:themeShade="80"/>
-                      <w:sz w:val="20"/>
-                      <w:szCs w:val="20"/>
-                      <w:lang w:val="en-GB"/>
-                    </w:rPr>
-                    <w:t>name.getText</w:t>
-                  </w:r>
-                  <w:proofErr w:type="spellEnd"/>
-                  <w:r>
-                    <w:rPr>
-                      <w:rFonts w:ascii="Consolas" w:hAnsi="Consolas" w:cs="Consolas"/>
-                      <w:color w:val="808080" w:themeColor="background1" w:themeShade="80"/>
-                      <w:sz w:val="20"/>
-                      <w:szCs w:val="20"/>
-                      <w:lang w:val="en-GB"/>
-                    </w:rPr>
-                    <w:t>(</w:t>
-                  </w:r>
-                  <w:proofErr w:type="gramEnd"/>
-                  <w:r>
-                    <w:rPr>
-                      <w:rFonts w:ascii="Consolas" w:hAnsi="Consolas" w:cs="Consolas"/>
-                      <w:color w:val="808080" w:themeColor="background1" w:themeShade="80"/>
-                      <w:sz w:val="20"/>
-                      <w:szCs w:val="20"/>
-                      <w:lang w:val="en-GB"/>
-                    </w:rPr>
-                    <w:t>);</w:t>
-                  </w:r>
-                </w:p>
-                <w:p>
-                  <w:pPr>
-                    <w:rPr>
-                      <w:color w:val="808080" w:themeColor="background1" w:themeShade="80"/>
-                      <w:lang w:val="en-GB"/>
-                    </w:rPr>
-                  </w:pPr>
-                  <w:r>
-                    <w:rPr>
-                      <w:rFonts w:ascii="Consolas" w:hAnsi="Consolas" w:cs="Consolas"/>
-                      <w:color w:val="808080" w:themeColor="background1" w:themeShade="80"/>
-                      <w:sz w:val="20"/>
-                      <w:szCs w:val="20"/>
-                      <w:lang w:val="en-GB"/>
-                    </w:rPr>
-                    <w:tab/>
-                    <w:t>}</w:t>
-                  </w:r>
-                </w:p>
-              </w:txbxContent>
-            </v:textbox>
-            <w10:wrap type="none"/>
-            <w10:anchorlock/>
-          </v:shape>
-        </w:pict>
+          <w:lang w:val="en-GB" w:eastAsia="en-GB"/>
+        </w:rPr>
+        <w:drawing>
+          <wp:inline distT="0" distB="0" distL="0" distR="0">
+            <wp:extent cx="4972744" cy="962159"/>
+            <wp:effectExtent l="19050" t="0" r="0" b="0"/>
+            <wp:docPr id="2" name="Picture 1" descr="code01.PNG"/>
+            <wp:cNvGraphicFramePr>
+              <a:graphicFrameLocks xmlns:a="http://schemas.openxmlformats.org/drawingml/2006/main" noChangeAspect="1"/>
+            </wp:cNvGraphicFramePr>
+            <a:graphic xmlns:a="http://schemas.openxmlformats.org/drawingml/2006/main">
+              <a:graphicData uri="http://schemas.openxmlformats.org/drawingml/2006/picture">
+                <pic:pic xmlns:pic="http://schemas.openxmlformats.org/drawingml/2006/picture">
+                  <pic:nvPicPr>
+                    <pic:cNvPr id="0" name="code01.PNG"/>
+                    <pic:cNvPicPr/>
+                  </pic:nvPicPr>
+                  <pic:blipFill>
+                    <a:blip r:embed="rId10" cstate="print"/>
+                    <a:stretch>
+                      <a:fillRect/>
+                    </a:stretch>
+                  </pic:blipFill>
+                  <pic:spPr>
+                    <a:xfrm>
+                      <a:off x="0" y="0"/>
+                      <a:ext cx="4972744" cy="962159"/>
+                    </a:xfrm>
+                    <a:prstGeom prst="rect">
+                      <a:avLst/>
+                    </a:prstGeom>
+                  </pic:spPr>
+                </pic:pic>
+              </a:graphicData>
+            </a:graphic>
+          </wp:inline>
+        </w:drawing>
       </w:r>
     </w:p>
     <w:p>
@@ -7660,7 +5371,6 @@
           <w:sz w:val="28"/>
           <w:lang w:val="en-GB"/>
         </w:rPr>
-        <w:lastRenderedPageBreak/>
         <w:t xml:space="preserve">Show implementation of the </w:t>
       </w:r>
       <w:r>
@@ -7688,6 +5398,67 @@
           <w:lang w:val="en-GB"/>
         </w:rPr>
         <w:t>”</w:t>
+      </w:r>
+      <w:r>
+        <w:rPr>
+          <w:b/>
+          <w:sz w:val="28"/>
+          <w:lang w:val="en-GB"/>
+        </w:rPr>
+        <w:t>.</w:t>
+      </w:r>
+    </w:p>
+    <w:p>
+      <w:pPr>
+        <w:pStyle w:val="ListParagraph"/>
+        <w:rPr>
+          <w:b/>
+          <w:sz w:val="28"/>
+          <w:lang w:val="en-GB"/>
+        </w:rPr>
+      </w:pPr>
+      <w:r>
+        <w:rPr>
+          <w:b/>
+          <w:noProof/>
+          <w:sz w:val="28"/>
+          <w:lang w:val="en-GB" w:eastAsia="en-GB"/>
+        </w:rPr>
+        <w:drawing>
+          <wp:inline distT="0" distB="0" distL="0" distR="0">
+            <wp:extent cx="5943600" cy="1410335"/>
+            <wp:effectExtent l="19050" t="0" r="0" b="0"/>
+            <wp:docPr id="1" name="Picture 0" descr="code.PNG"/>
+            <wp:cNvGraphicFramePr>
+              <a:graphicFrameLocks xmlns:a="http://schemas.openxmlformats.org/drawingml/2006/main" noChangeAspect="1"/>
+            </wp:cNvGraphicFramePr>
+            <a:graphic xmlns:a="http://schemas.openxmlformats.org/drawingml/2006/main">
+              <a:graphicData uri="http://schemas.openxmlformats.org/drawingml/2006/picture">
+                <pic:pic xmlns:pic="http://schemas.openxmlformats.org/drawingml/2006/picture">
+                  <pic:nvPicPr>
+                    <pic:cNvPr id="0" name="code.PNG"/>
+                    <pic:cNvPicPr/>
+                  </pic:nvPicPr>
+                  <pic:blipFill>
+                    <a:blip r:embed="rId11" cstate="print"/>
+                    <a:stretch>
+                      <a:fillRect/>
+                    </a:stretch>
+                  </pic:blipFill>
+                  <pic:spPr>
+                    <a:xfrm>
+                      <a:off x="0" y="0"/>
+                      <a:ext cx="5943600" cy="1410335"/>
+                    </a:xfrm>
+                    <a:prstGeom prst="rect">
+                      <a:avLst/>
+                    </a:prstGeom>
+                  </pic:spPr>
+                </pic:pic>
+              </a:graphicData>
+            </a:graphic>
+          </wp:inline>
+        </w:drawing>
       </w:r>
     </w:p>
     <w:p>
@@ -7788,7 +5559,15 @@
           <w:sz w:val="28"/>
           <w:lang w:val="en-GB"/>
         </w:rPr>
-        <w:t>enterRoomImp</w:t>
+        <w:t>registerUserIn</w:t>
+      </w:r>
+      <w:r>
+        <w:rPr>
+          <w:b/>
+          <w:sz w:val="28"/>
+          <w:lang w:val="en-GB"/>
+        </w:rPr>
+        <w:t>RoomImp</w:t>
       </w:r>
       <w:proofErr w:type="spellEnd"/>
       <w:r>
@@ -7798,6 +5577,69 @@
           <w:lang w:val="en-GB"/>
         </w:rPr>
         <w:t>”</w:t>
+      </w:r>
+    </w:p>
+    <w:p>
+      <w:pPr>
+        <w:pStyle w:val="ListParagraph"/>
+        <w:rPr>
+          <w:b/>
+          <w:sz w:val="28"/>
+          <w:lang w:val="en-GB"/>
+        </w:rPr>
+      </w:pPr>
+    </w:p>
+    <w:p>
+      <w:pPr>
+        <w:pStyle w:val="ListParagraph"/>
+        <w:rPr>
+          <w:b/>
+          <w:sz w:val="28"/>
+          <w:lang w:val="en-GB"/>
+        </w:rPr>
+      </w:pPr>
+      <w:r>
+        <w:rPr>
+          <w:b/>
+          <w:noProof/>
+          <w:sz w:val="28"/>
+          <w:lang w:val="en-GB" w:eastAsia="en-GB"/>
+        </w:rPr>
+        <w:drawing>
+          <wp:inline distT="0" distB="0" distL="0" distR="0">
+            <wp:extent cx="5943600" cy="1481455"/>
+            <wp:effectExtent l="19050" t="0" r="0" b="0"/>
+            <wp:docPr id="3" name="Picture 2" descr="code02.PNG"/>
+            <wp:cNvGraphicFramePr>
+              <a:graphicFrameLocks xmlns:a="http://schemas.openxmlformats.org/drawingml/2006/main" noChangeAspect="1"/>
+            </wp:cNvGraphicFramePr>
+            <a:graphic xmlns:a="http://schemas.openxmlformats.org/drawingml/2006/main">
+              <a:graphicData uri="http://schemas.openxmlformats.org/drawingml/2006/picture">
+                <pic:pic xmlns:pic="http://schemas.openxmlformats.org/drawingml/2006/picture">
+                  <pic:nvPicPr>
+                    <pic:cNvPr id="0" name="code02.PNG"/>
+                    <pic:cNvPicPr/>
+                  </pic:nvPicPr>
+                  <pic:blipFill>
+                    <a:blip r:embed="rId12" cstate="print"/>
+                    <a:stretch>
+                      <a:fillRect/>
+                    </a:stretch>
+                  </pic:blipFill>
+                  <pic:spPr>
+                    <a:xfrm>
+                      <a:off x="0" y="0"/>
+                      <a:ext cx="5943600" cy="1481455"/>
+                    </a:xfrm>
+                    <a:prstGeom prst="rect">
+                      <a:avLst/>
+                    </a:prstGeom>
+                  </pic:spPr>
+                </pic:pic>
+              </a:graphicData>
+            </a:graphic>
+          </wp:inline>
+        </w:drawing>
       </w:r>
     </w:p>
     <w:p>
@@ -7837,7 +5679,15 @@
           <w:sz w:val="28"/>
           <w:lang w:val="en-GB"/>
         </w:rPr>
-        <w:t>mplement missing POST and GET methods :</w:t>
+        <w:t xml:space="preserve">mplement missing </w:t>
+      </w:r>
+      <w:r>
+        <w:rPr>
+          <w:b/>
+          <w:sz w:val="28"/>
+          <w:lang w:val="en-GB"/>
+        </w:rPr>
+        <w:t>methods :</w:t>
       </w:r>
     </w:p>
     <w:p>
@@ -7867,7 +5717,15 @@
           <w:sz w:val="28"/>
           <w:lang w:val="en-GB"/>
         </w:rPr>
-        <w:t>mplement POST for “</w:t>
+        <w:t>mplement a WEB SOCKET</w:t>
+      </w:r>
+      <w:r>
+        <w:rPr>
+          <w:b/>
+          <w:sz w:val="28"/>
+          <w:lang w:val="en-GB"/>
+        </w:rPr>
+        <w:t xml:space="preserve"> for “</w:t>
       </w:r>
       <w:proofErr w:type="spellStart"/>
       <w:r>
@@ -7903,6 +5761,25 @@
         </w:rPr>
         <w:t xml:space="preserve"> message to chat</w:t>
       </w:r>
+      <w:r>
+        <w:rPr>
+          <w:b/>
+          <w:sz w:val="28"/>
+          <w:lang w:val="en-GB"/>
+        </w:rPr>
+        <w:t>.</w:t>
+      </w:r>
+    </w:p>
+    <w:p>
+      <w:pPr>
+        <w:pStyle w:val="ListParagraph"/>
+        <w:ind w:left="1080"/>
+        <w:rPr>
+          <w:b/>
+          <w:sz w:val="28"/>
+          <w:lang w:val="en-GB"/>
+        </w:rPr>
+      </w:pPr>
     </w:p>
     <w:p>
       <w:pPr>
@@ -7931,7 +5808,15 @@
           <w:sz w:val="28"/>
           <w:lang w:val="en-GB"/>
         </w:rPr>
-        <w:t>mplement GET  for “</w:t>
+        <w:t>mplement POST</w:t>
+      </w:r>
+      <w:r>
+        <w:rPr>
+          <w:b/>
+          <w:sz w:val="28"/>
+          <w:lang w:val="en-GB"/>
+        </w:rPr>
+        <w:t xml:space="preserve">  for “</w:t>
       </w:r>
       <w:proofErr w:type="spellStart"/>
       <w:r>
@@ -7947,6 +5832,144 @@
         <w:rPr>
           <w:b/>
           <w:sz w:val="28"/>
+          <w:lang w:val="en-GB"/>
+        </w:rPr>
+        <w:t>”</w:t>
+      </w:r>
+    </w:p>
+    <w:p>
+      <w:pPr>
+        <w:rPr>
+          <w:b/>
+          <w:sz w:val="28"/>
+          <w:lang w:val="en-GB"/>
+        </w:rPr>
+      </w:pPr>
+      <w:r>
+        <w:rPr>
+          <w:b/>
+          <w:sz w:val="28"/>
+          <w:lang w:val="en-GB"/>
+        </w:rPr>
+        <w:t>After Lab</w:t>
+      </w:r>
+    </w:p>
+    <w:p>
+      <w:pPr>
+        <w:pStyle w:val="NoSpacing"/>
+        <w:rPr>
+          <w:lang w:val="en-GB"/>
+        </w:rPr>
+      </w:pPr>
+      <w:r>
+        <w:rPr>
+          <w:lang w:val="en-GB"/>
+        </w:rPr>
+        <w:t>Read on http Methods</w:t>
+      </w:r>
+    </w:p>
+    <w:p>
+      <w:pPr>
+        <w:pStyle w:val="NoSpacing"/>
+        <w:rPr>
+          <w:lang w:val="en-GB"/>
+        </w:rPr>
+      </w:pPr>
+      <w:r>
+        <w:rPr>
+          <w:lang w:val="en-GB"/>
+        </w:rPr>
+        <w:t>(</w:t>
+      </w:r>
+      <w:proofErr w:type="gramStart"/>
+      <w:r>
+        <w:rPr>
+          <w:lang w:val="en-GB"/>
+        </w:rPr>
+        <w:t>optional</w:t>
+      </w:r>
+      <w:proofErr w:type="gramEnd"/>
+      <w:r>
+        <w:rPr>
+          <w:lang w:val="en-GB"/>
+        </w:rPr>
+        <w:t xml:space="preserve">)Follow the TAs on </w:t>
+      </w:r>
+      <w:proofErr w:type="spellStart"/>
+      <w:r>
+        <w:rPr>
+          <w:lang w:val="en-GB"/>
+        </w:rPr>
+        <w:t>github</w:t>
+      </w:r>
+      <w:proofErr w:type="spellEnd"/>
+    </w:p>
+    <w:p>
+      <w:pPr>
+        <w:pStyle w:val="NoSpacing"/>
+        <w:rPr>
+          <w:lang w:val="en-GB"/>
+        </w:rPr>
+      </w:pPr>
+      <w:r>
+        <w:rPr>
+          <w:lang w:val="en-GB"/>
+        </w:rPr>
+        <w:lastRenderedPageBreak/>
+        <w:t>(</w:t>
+      </w:r>
+      <w:proofErr w:type="gramStart"/>
+      <w:r>
+        <w:rPr>
+          <w:lang w:val="en-GB"/>
+        </w:rPr>
+        <w:t>optional</w:t>
+      </w:r>
+      <w:proofErr w:type="gramEnd"/>
+      <w:r>
+        <w:rPr>
+          <w:lang w:val="en-GB"/>
+        </w:rPr>
+        <w:t xml:space="preserve">)Check out the </w:t>
+      </w:r>
+      <w:r>
+        <w:rPr>
+          <w:lang w:val="en-GB"/>
+        </w:rPr>
+        <w:t xml:space="preserve">chat </w:t>
+      </w:r>
+      <w:r>
+        <w:rPr>
+          <w:lang w:val="en-GB"/>
+        </w:rPr>
+        <w:t>server</w:t>
+      </w:r>
+      <w:r>
+        <w:rPr>
+          <w:lang w:val="en-GB"/>
+        </w:rPr>
+        <w:t xml:space="preserve"> on Github</w:t>
+      </w:r>
+      <w:r>
+        <w:rPr>
+          <w:lang w:val="en-GB"/>
+        </w:rPr>
+        <w:t xml:space="preserve"> </w:t>
+      </w:r>
+      <w:r>
+        <w:rPr>
+          <w:lang w:val="en-GB"/>
+        </w:rPr>
+        <w:t>“</w:t>
+      </w:r>
+      <w:r>
+        <w:rPr>
+          <w:lang w:val="en-GB"/>
+        </w:rPr>
+        <w:t>https://github.com/Apo45ty/NodeSimpleChatServer</w:t>
+      </w:r>
+      <w:r>
+        <w:rPr>
           <w:lang w:val="en-GB"/>
         </w:rPr>
         <w:t>”</w:t>
@@ -8371,7 +6394,41 @@
                 <w:sz w:val="22"/>
                 <w:szCs w:val="20"/>
               </w:rPr>
-              <w:t>instructor covered adequately the GUI material and answered the group’s questions thoroughly.</w:t>
+              <w:t xml:space="preserve">instructor covered adequately the </w:t>
+            </w:r>
+            <w:r>
+              <w:rPr>
+                <w:b w:val="0"/>
+                <w:sz w:val="22"/>
+                <w:szCs w:val="20"/>
+              </w:rPr>
+              <w:t xml:space="preserve">HTTP Methods, </w:t>
+            </w:r>
+            <w:proofErr w:type="spellStart"/>
+            <w:r>
+              <w:rPr>
+                <w:b w:val="0"/>
+                <w:sz w:val="22"/>
+                <w:szCs w:val="20"/>
+              </w:rPr>
+              <w:t>WebSockets</w:t>
+            </w:r>
+            <w:proofErr w:type="spellEnd"/>
+            <w:r>
+              <w:rPr>
+                <w:b w:val="0"/>
+                <w:sz w:val="22"/>
+                <w:szCs w:val="20"/>
+              </w:rPr>
+              <w:t xml:space="preserve"> </w:t>
+            </w:r>
+            <w:r>
+              <w:rPr>
+                <w:b w:val="0"/>
+                <w:sz w:val="22"/>
+                <w:szCs w:val="20"/>
+              </w:rPr>
+              <w:t>and answered the group’s questions thoroughly.</w:t>
             </w:r>
           </w:p>
         </w:tc>
@@ -8489,7 +6546,23 @@
                 <w:sz w:val="22"/>
                 <w:szCs w:val="20"/>
               </w:rPr>
-              <w:t>instructor covered adequately the Listeners material and answered the group’s questions thoroughly.</w:t>
+              <w:t>instructor covered a</w:t>
+            </w:r>
+            <w:r>
+              <w:rPr>
+                <w:b w:val="0"/>
+                <w:sz w:val="22"/>
+                <w:szCs w:val="20"/>
+              </w:rPr>
+              <w:t>dequately Jar files</w:t>
+            </w:r>
+            <w:r>
+              <w:rPr>
+                <w:b w:val="0"/>
+                <w:sz w:val="22"/>
+                <w:szCs w:val="20"/>
+              </w:rPr>
+              <w:t xml:space="preserve"> and answered the group’s questions thoroughly.</w:t>
             </w:r>
           </w:p>
         </w:tc>
@@ -9958,6 +8031,118 @@
     </w:lvl>
   </w:abstractNum>
   <w:abstractNum w:abstractNumId="1">
+    <w:nsid w:val="4E3F02D2"/>
+    <w:multiLevelType w:val="hybridMultilevel"/>
+    <w:tmpl w:val="BDE8F87A"/>
+    <w:lvl w:ilvl="0" w:tplc="8A5EE22E">
+      <w:numFmt w:val="bullet"/>
+      <w:lvlText w:val="-"/>
+      <w:lvlJc w:val="left"/>
+      <w:pPr>
+        <w:ind w:left="1080" w:hanging="360"/>
+      </w:pPr>
+      <w:rPr>
+        <w:rFonts w:ascii="Times New Roman" w:eastAsiaTheme="minorHAnsi" w:hAnsi="Times New Roman" w:cs="Times New Roman" w:hint="default"/>
+      </w:rPr>
+    </w:lvl>
+    <w:lvl w:ilvl="1" w:tplc="08090003" w:tentative="1">
+      <w:start w:val="1"/>
+      <w:numFmt w:val="bullet"/>
+      <w:lvlText w:val="o"/>
+      <w:lvlJc w:val="left"/>
+      <w:pPr>
+        <w:ind w:left="1800" w:hanging="360"/>
+      </w:pPr>
+      <w:rPr>
+        <w:rFonts w:ascii="Courier New" w:hAnsi="Courier New" w:cs="Courier New" w:hint="default"/>
+      </w:rPr>
+    </w:lvl>
+    <w:lvl w:ilvl="2" w:tplc="08090005" w:tentative="1">
+      <w:start w:val="1"/>
+      <w:numFmt w:val="bullet"/>
+      <w:lvlText w:val=""/>
+      <w:lvlJc w:val="left"/>
+      <w:pPr>
+        <w:ind w:left="2520" w:hanging="360"/>
+      </w:pPr>
+      <w:rPr>
+        <w:rFonts w:ascii="Wingdings" w:hAnsi="Wingdings" w:hint="default"/>
+      </w:rPr>
+    </w:lvl>
+    <w:lvl w:ilvl="3" w:tplc="08090001" w:tentative="1">
+      <w:start w:val="1"/>
+      <w:numFmt w:val="bullet"/>
+      <w:lvlText w:val=""/>
+      <w:lvlJc w:val="left"/>
+      <w:pPr>
+        <w:ind w:left="3240" w:hanging="360"/>
+      </w:pPr>
+      <w:rPr>
+        <w:rFonts w:ascii="Symbol" w:hAnsi="Symbol" w:hint="default"/>
+      </w:rPr>
+    </w:lvl>
+    <w:lvl w:ilvl="4" w:tplc="08090003" w:tentative="1">
+      <w:start w:val="1"/>
+      <w:numFmt w:val="bullet"/>
+      <w:lvlText w:val="o"/>
+      <w:lvlJc w:val="left"/>
+      <w:pPr>
+        <w:ind w:left="3960" w:hanging="360"/>
+      </w:pPr>
+      <w:rPr>
+        <w:rFonts w:ascii="Courier New" w:hAnsi="Courier New" w:cs="Courier New" w:hint="default"/>
+      </w:rPr>
+    </w:lvl>
+    <w:lvl w:ilvl="5" w:tplc="08090005" w:tentative="1">
+      <w:start w:val="1"/>
+      <w:numFmt w:val="bullet"/>
+      <w:lvlText w:val=""/>
+      <w:lvlJc w:val="left"/>
+      <w:pPr>
+        <w:ind w:left="4680" w:hanging="360"/>
+      </w:pPr>
+      <w:rPr>
+        <w:rFonts w:ascii="Wingdings" w:hAnsi="Wingdings" w:hint="default"/>
+      </w:rPr>
+    </w:lvl>
+    <w:lvl w:ilvl="6" w:tplc="08090001" w:tentative="1">
+      <w:start w:val="1"/>
+      <w:numFmt w:val="bullet"/>
+      <w:lvlText w:val=""/>
+      <w:lvlJc w:val="left"/>
+      <w:pPr>
+        <w:ind w:left="5400" w:hanging="360"/>
+      </w:pPr>
+      <w:rPr>
+        <w:rFonts w:ascii="Symbol" w:hAnsi="Symbol" w:hint="default"/>
+      </w:rPr>
+    </w:lvl>
+    <w:lvl w:ilvl="7" w:tplc="08090003" w:tentative="1">
+      <w:start w:val="1"/>
+      <w:numFmt w:val="bullet"/>
+      <w:lvlText w:val="o"/>
+      <w:lvlJc w:val="left"/>
+      <w:pPr>
+        <w:ind w:left="6120" w:hanging="360"/>
+      </w:pPr>
+      <w:rPr>
+        <w:rFonts w:ascii="Courier New" w:hAnsi="Courier New" w:cs="Courier New" w:hint="default"/>
+      </w:rPr>
+    </w:lvl>
+    <w:lvl w:ilvl="8" w:tplc="08090005" w:tentative="1">
+      <w:start w:val="1"/>
+      <w:numFmt w:val="bullet"/>
+      <w:lvlText w:val=""/>
+      <w:lvlJc w:val="left"/>
+      <w:pPr>
+        <w:ind w:left="6840" w:hanging="360"/>
+      </w:pPr>
+      <w:rPr>
+        <w:rFonts w:ascii="Wingdings" w:hAnsi="Wingdings" w:hint="default"/>
+      </w:rPr>
+    </w:lvl>
+  </w:abstractNum>
+  <w:abstractNum w:abstractNumId="2">
     <w:nsid w:val="4F8E3A40"/>
     <w:multiLevelType w:val="multilevel"/>
     <w:tmpl w:val="B8AE8BB4"/>
@@ -10078,6 +8263,9 @@
     <w:abstractNumId w:val="0"/>
   </w:num>
   <w:num w:numId="2">
+    <w:abstractNumId w:val="2"/>
+  </w:num>
+  <w:num w:numId="3">
     <w:abstractNumId w:val="1"/>
   </w:num>
 </w:numbering>

</xml_diff>

<commit_message>
Added all files to repo
</commit_message>
<xml_diff>
--- a/Laboratory_05/docs/ICOM4015Lab5Draft.docx
+++ b/Laboratory_05/docs/ICOM4015Lab5Draft.docx
@@ -888,7 +888,6 @@
     <w:p>
       <w:pPr>
         <w:pStyle w:val="NoSpacing"/>
-        <w:ind w:left="360"/>
         <w:rPr>
           <w:lang w:val="en-US"/>
         </w:rPr>
@@ -1055,7 +1054,21 @@
           <w:sz w:val="28"/>
           <w:lang w:val="en-GB"/>
         </w:rPr>
-        <w:t xml:space="preserve"> from “”</w:t>
+        <w:t xml:space="preserve"> from “</w:t>
+      </w:r>
+      <w:r>
+        <w:rPr>
+          <w:sz w:val="28"/>
+          <w:lang w:val="en-GB"/>
+        </w:rPr>
+        <w:t>https://github.com/Apo45ty/ICOM4015LABS/tree/master/Laboratory_05/resources/jars</w:t>
+      </w:r>
+      <w:r>
+        <w:rPr>
+          <w:sz w:val="28"/>
+          <w:lang w:val="en-GB"/>
+        </w:rPr>
+        <w:t>”</w:t>
       </w:r>
     </w:p>
     <w:p>
@@ -1271,6 +1284,7 @@
           <w:sz w:val="28"/>
           <w:lang w:val="en-GB"/>
         </w:rPr>
+        <w:lastRenderedPageBreak/>
         <w:t>Build a GUI</w:t>
       </w:r>
       <w:r>
@@ -1393,7 +1407,6 @@
           <w:sz w:val="28"/>
           <w:lang w:val="en-GB"/>
         </w:rPr>
-        <w:lastRenderedPageBreak/>
         <w:t>Create a new class and call it “</w:t>
       </w:r>
       <w:proofErr w:type="spellStart"/>
@@ -1576,7 +1589,6 @@
           <w:sz w:val="28"/>
           <w:lang w:val="en-GB"/>
         </w:rPr>
-        <w:lastRenderedPageBreak/>
         <w:t>Now add the following main method to test the code:</w:t>
       </w:r>
     </w:p>
@@ -1795,16 +1807,6 @@
         </w:rPr>
         <w:t xml:space="preserve"> and add the following piece of code to it:</w:t>
       </w:r>
-    </w:p>
-    <w:p>
-      <w:pPr>
-        <w:pStyle w:val="ListParagraph"/>
-        <w:rPr>
-          <w:b/>
-          <w:sz w:val="28"/>
-          <w:lang w:val="en-GB"/>
-        </w:rPr>
-      </w:pPr>
     </w:p>
     <w:p>
       <w:pPr>
@@ -2226,6 +2228,22 @@
         </w:rPr>
         <w:t>already implements most of what we need to make our chat client but first we must implement a few methods.</w:t>
       </w:r>
+      <w:r>
+        <w:rPr>
+          <w:b/>
+          <w:sz w:val="28"/>
+          <w:lang w:val="en-GB"/>
+        </w:rPr>
+        <w:t xml:space="preserve"> </w:t>
+      </w:r>
+      <w:r>
+        <w:rPr>
+          <w:b/>
+          <w:sz w:val="28"/>
+          <w:lang w:val="en-GB"/>
+        </w:rPr>
+        <w:t>(10 minutes)</w:t>
+      </w:r>
     </w:p>
     <w:p>
       <w:pPr>
@@ -2483,6 +2501,36 @@
         </w:rPr>
         <w:t xml:space="preserve"> </w:t>
       </w:r>
+      <w:r>
+        <w:rPr>
+          <w:b/>
+          <w:sz w:val="28"/>
+          <w:lang w:val="en-GB"/>
+        </w:rPr>
+        <w:t>(35 minutes)</w:t>
+      </w:r>
+    </w:p>
+    <w:p>
+      <w:pPr>
+        <w:pStyle w:val="ListParagraph"/>
+        <w:numPr>
+          <w:ilvl w:val="1"/>
+          <w:numId w:val="1"/>
+        </w:numPr>
+        <w:rPr>
+          <w:b/>
+          <w:sz w:val="28"/>
+          <w:lang w:val="en-GB"/>
+        </w:rPr>
+      </w:pPr>
+      <w:r>
+        <w:rPr>
+          <w:b/>
+          <w:sz w:val="28"/>
+          <w:lang w:val="en-GB"/>
+        </w:rPr>
+        <w:t>TAs explain information on slides (15 minutes)</w:t>
+      </w:r>
     </w:p>
     <w:p>
       <w:pPr>
@@ -2555,7 +2603,14 @@
         </w:rPr>
         <w:t xml:space="preserve"> </w:t>
       </w:r>
-      <w:proofErr w:type="spellStart"/>
+      <w:r>
+        <w:rPr>
+          <w:b/>
+          <w:sz w:val="28"/>
+          <w:lang w:val="en-GB"/>
+        </w:rPr>
+        <w:t>m</w:t>
+      </w:r>
       <w:r>
         <w:rPr>
           <w:b/>
@@ -2564,7 +2619,6 @@
         </w:rPr>
         <w:t>ethod</w:t>
       </w:r>
-      <w:proofErr w:type="spellEnd"/>
       <w:r>
         <w:rPr>
           <w:b/>
@@ -2726,6 +2780,7 @@
           <w:sz w:val="28"/>
           <w:lang w:val="en-GB"/>
         </w:rPr>
+        <w:lastRenderedPageBreak/>
         <w:t>Implement the “</w:t>
       </w:r>
       <w:proofErr w:type="spellStart"/>
@@ -2780,7 +2835,6 @@
           <w:sz w:val="28"/>
           <w:lang w:val="en-GB" w:eastAsia="en-GB"/>
         </w:rPr>
-        <w:lastRenderedPageBreak/>
         <w:drawing>
           <wp:inline distT="0" distB="0" distL="0" distR="0">
             <wp:extent cx="5496693" cy="1752845"/>
@@ -2969,7 +3023,61 @@
           <w:sz w:val="28"/>
           <w:lang w:val="en-GB"/>
         </w:rPr>
-        <w:t xml:space="preserve"> :</w:t>
+        <w:t xml:space="preserve"> </w:t>
+      </w:r>
+      <w:r>
+        <w:rPr>
+          <w:b/>
+          <w:sz w:val="28"/>
+          <w:lang w:val="en-GB"/>
+        </w:rPr>
+        <w:t>(</w:t>
+      </w:r>
+      <w:r>
+        <w:rPr>
+          <w:b/>
+          <w:sz w:val="28"/>
+          <w:lang w:val="en-GB"/>
+        </w:rPr>
+        <w:t>19</w:t>
+      </w:r>
+      <w:r>
+        <w:rPr>
+          <w:b/>
+          <w:sz w:val="28"/>
+          <w:lang w:val="en-GB"/>
+        </w:rPr>
+        <w:t xml:space="preserve"> minutes)</w:t>
+      </w:r>
+      <w:r>
+        <w:rPr>
+          <w:b/>
+          <w:sz w:val="28"/>
+          <w:lang w:val="en-GB"/>
+        </w:rPr>
+        <w:t>:</w:t>
+      </w:r>
+    </w:p>
+    <w:p>
+      <w:pPr>
+        <w:pStyle w:val="ListParagraph"/>
+        <w:numPr>
+          <w:ilvl w:val="1"/>
+          <w:numId w:val="1"/>
+        </w:numPr>
+        <w:rPr>
+          <w:b/>
+          <w:sz w:val="28"/>
+          <w:lang w:val="en-GB"/>
+        </w:rPr>
+      </w:pPr>
+      <w:r>
+        <w:rPr>
+          <w:b/>
+          <w:sz w:val="28"/>
+          <w:lang w:val="en-GB"/>
+        </w:rPr>
+        <w:t>TAs explain information on slides (10 minutes)</w:t>
       </w:r>
     </w:p>
     <w:p>
@@ -3052,7 +3160,33 @@
           <w:sz w:val="28"/>
           <w:lang w:val="en-GB"/>
         </w:rPr>
-        <w:t xml:space="preserve"> message to chat</w:t>
+        <w:t xml:space="preserve"> message to </w:t>
+      </w:r>
+      <w:proofErr w:type="gramStart"/>
+      <w:r>
+        <w:rPr>
+          <w:b/>
+          <w:sz w:val="28"/>
+          <w:lang w:val="en-GB"/>
+        </w:rPr>
+        <w:t>chat</w:t>
+      </w:r>
+      <w:r>
+        <w:rPr>
+          <w:b/>
+          <w:sz w:val="28"/>
+          <w:lang w:val="en-GB"/>
+        </w:rPr>
+        <w:t>(</w:t>
+      </w:r>
+      <w:proofErr w:type="gramEnd"/>
+      <w:r>
+        <w:rPr>
+          <w:b/>
+          <w:sz w:val="28"/>
+          <w:lang w:val="en-GB"/>
+        </w:rPr>
+        <w:t>15 minutes)</w:t>
       </w:r>
       <w:r>
         <w:rPr>
@@ -3146,7 +3280,14 @@
           <w:b/>
           <w:lang w:val="en-GB"/>
         </w:rPr>
-        <w:t>Read on http Methods</w:t>
+        <w:t>Read on HTTP</w:t>
+      </w:r>
+      <w:r>
+        <w:rPr>
+          <w:b/>
+          <w:lang w:val="en-GB"/>
+        </w:rPr>
+        <w:t xml:space="preserve"> Methods</w:t>
       </w:r>
     </w:p>
     <w:p>
@@ -3166,44 +3307,8 @@
           <w:b/>
           <w:lang w:val="en-GB"/>
         </w:rPr>
-        <w:t>Evaluation Sheet!!</w:t>
-      </w:r>
-    </w:p>
-    <w:p>
-      <w:pPr>
-        <w:pStyle w:val="NoSpacing"/>
-        <w:numPr>
-          <w:ilvl w:val="0"/>
-          <w:numId w:val="3"/>
-        </w:numPr>
-        <w:rPr>
-          <w:b/>
-          <w:lang w:val="en-GB"/>
-        </w:rPr>
-      </w:pPr>
-      <w:r>
-        <w:rPr>
-          <w:b/>
-          <w:lang w:val="en-GB"/>
-        </w:rPr>
-        <w:t xml:space="preserve">(optional)Follow the TAs on </w:t>
-      </w:r>
-      <w:proofErr w:type="spellStart"/>
-      <w:r>
-        <w:rPr>
-          <w:b/>
-          <w:lang w:val="en-GB"/>
-        </w:rPr>
-        <w:t>G</w:t>
-      </w:r>
-      <w:r>
-        <w:rPr>
-          <w:b/>
-          <w:lang w:val="en-GB"/>
-        </w:rPr>
-        <w:t>ithub</w:t>
-      </w:r>
-      <w:proofErr w:type="spellEnd"/>
+        <w:t>Evaluation Sheet</w:t>
+      </w:r>
     </w:p>
     <w:p>
       <w:pPr>

</xml_diff>